<commit_message>
questions for conference meeting and summary of work
</commit_message>
<xml_diff>
--- a/Documents/GoogleDoc/group notes.docx
+++ b/Documents/GoogleDoc/group notes.docx
@@ -26,8 +26,6 @@
       <w:r>
         <w:t xml:space="preserve">Artificial Intelligence  </w:t>
       </w:r>
-      <w:bookmarkStart w:id="0" w:name="_GoBack"/>
-      <w:bookmarkEnd w:id="0"/>
     </w:p>
     <w:p>
       <w:pPr>
@@ -222,10 +220,7 @@
         <w:contextualSpacing/>
       </w:pPr>
       <w:r>
-        <w:t>How many things we want to recogni</w:t>
-      </w:r>
-      <w:r>
-        <w:t>ze?</w:t>
+        <w:t>How many things we want to recognize?</w:t>
       </w:r>
     </w:p>
     <w:p>
@@ -408,17 +403,7 @@
             <w:szCs w:val="24"/>
             <w:u w:val="single"/>
           </w:rPr>
-          <w:t>https://github.com/openimage</w:t>
-        </w:r>
-        <w:r>
-          <w:rPr>
-            <w:rFonts w:ascii="Calibri" w:eastAsia="Calibri" w:hAnsi="Calibri" w:cs="Calibri"/>
-            <w:color w:val="1155CC"/>
-            <w:sz w:val="24"/>
-            <w:szCs w:val="24"/>
-            <w:u w:val="single"/>
-          </w:rPr>
-          <w:t>s/dataset</w:t>
+          <w:t>https://github.com/openimages/dataset</w:t>
         </w:r>
       </w:hyperlink>
     </w:p>
@@ -565,10 +550,7 @@
     </w:p>
     <w:p>
       <w:r>
-        <w:t>Discussed Photogra</w:t>
-      </w:r>
-      <w:r>
-        <w:t>mmetry</w:t>
+        <w:t>Discussed Photogrammetry</w:t>
       </w:r>
     </w:p>
     <w:p>
@@ -599,10 +581,7 @@
     </w:p>
     <w:p>
       <w:r>
-        <w:t>They would like us to help them calculate camera placement using Vulkan platform. We need to use input they give us and use the Vulkan api to program the software to calculate camera positions from multiple images and use that information to create 3D poin</w:t>
-      </w:r>
-      <w:r>
-        <w:t>t clouds from their 2D images.</w:t>
+        <w:t>They would like us to help them calculate camera placement using Vulkan platform. We need to use input they give us and use the Vulkan api to program the software to calculate camera positions from multiple images and use that information to create 3D point clouds from their 2D images.</w:t>
       </w:r>
     </w:p>
     <w:p>
@@ -673,15 +652,7 @@
           <w:sz w:val="24"/>
           <w:szCs w:val="24"/>
         </w:rPr>
-        <w:t>We are in the process of peeling off pict</w:t>
-      </w:r>
-      <w:r>
-        <w:rPr>
-          <w:rFonts w:ascii="Calibri" w:eastAsia="Calibri" w:hAnsi="Calibri" w:cs="Calibri"/>
-          <w:sz w:val="24"/>
-          <w:szCs w:val="24"/>
-        </w:rPr>
-        <w:t>ure properties to create some sort of a cluster diagram to see how the pictures are distributed around the cell tower.</w:t>
+        <w:t>We are in the process of peeling off picture properties to create some sort of a cluster diagram to see how the pictures are distributed around the cell tower.</w:t>
       </w:r>
     </w:p>
     <w:p>
@@ -763,15 +734,7 @@
           <w:sz w:val="24"/>
           <w:szCs w:val="24"/>
         </w:rPr>
-        <w:t>Drone takes pictures</w:t>
-      </w:r>
-      <w:r>
-        <w:rPr>
-          <w:rFonts w:ascii="Calibri" w:eastAsia="Calibri" w:hAnsi="Calibri" w:cs="Calibri"/>
-          <w:sz w:val="24"/>
-          <w:szCs w:val="24"/>
-        </w:rPr>
-        <w:t xml:space="preserve"> of an object.</w:t>
+        <w:t>Drone takes pictures of an object.</w:t>
       </w:r>
     </w:p>
     <w:p>
@@ -843,15 +806,7 @@
           <w:sz w:val="24"/>
           <w:szCs w:val="24"/>
         </w:rPr>
-        <w:t xml:space="preserve">Our success will be based </w:t>
-      </w:r>
-      <w:r>
-        <w:rPr>
-          <w:rFonts w:ascii="Calibri" w:eastAsia="Calibri" w:hAnsi="Calibri" w:cs="Calibri"/>
-          <w:sz w:val="24"/>
-          <w:szCs w:val="24"/>
-        </w:rPr>
-        <w:t>on ability to correctly recognize objects in the scene</w:t>
+        <w:t>Our success will be based on ability to correctly recognize objects in the scene</w:t>
       </w:r>
     </w:p>
     <w:p>
@@ -1110,15 +1065,7 @@
           <w:sz w:val="24"/>
           <w:szCs w:val="24"/>
         </w:rPr>
-        <w:t>Comm</w:t>
-      </w:r>
-      <w:r>
-        <w:rPr>
-          <w:rFonts w:ascii="Calibri" w:eastAsia="Calibri" w:hAnsi="Calibri" w:cs="Calibri"/>
-          <w:sz w:val="24"/>
-          <w:szCs w:val="24"/>
-        </w:rPr>
-        <w:t xml:space="preserve">on pixel bits and points between pictures to create a plane of where the cameras are precisely </w:t>
+        <w:t xml:space="preserve">Common pixel bits and points between pictures to create a plane of where the cameras are precisely </w:t>
       </w:r>
     </w:p>
     <w:p>
@@ -1235,15 +1182,7 @@
           <w:sz w:val="24"/>
           <w:szCs w:val="24"/>
         </w:rPr>
-        <w:t>How to use TF to locate the common points in objects from multiple</w:t>
-      </w:r>
-      <w:r>
-        <w:rPr>
-          <w:rFonts w:ascii="Calibri" w:eastAsia="Calibri" w:hAnsi="Calibri" w:cs="Calibri"/>
-          <w:sz w:val="24"/>
-          <w:szCs w:val="24"/>
-        </w:rPr>
-        <w:t xml:space="preserve"> images then use those points to calculate actual camera position. (1 second = about 6 ft). So we would want to do better than that and do the calculations rapidly.</w:t>
+        <w:t>How to use TF to locate the common points in objects from multiple images then use those points to calculate actual camera position. (1 second = about 6 ft). So we would want to do better than that and do the calculations rapidly.</w:t>
       </w:r>
     </w:p>
     <w:p>
@@ -1354,17 +1293,7 @@
             <w:szCs w:val="24"/>
             <w:u w:val="single"/>
           </w:rPr>
-          <w:t>http://opencv-python-tutroals.readthedocs.io/en/latest/py_tutorials/py_imgproc/py_thresholding/py_threshold</w:t>
-        </w:r>
-        <w:r>
-          <w:rPr>
-            <w:rFonts w:ascii="Calibri" w:eastAsia="Calibri" w:hAnsi="Calibri" w:cs="Calibri"/>
-            <w:color w:val="1155CC"/>
-            <w:sz w:val="24"/>
-            <w:szCs w:val="24"/>
-            <w:u w:val="single"/>
-          </w:rPr>
-          <w:t>ing.html#thresholding</w:t>
+          <w:t>http://opencv-python-tutroals.readthedocs.io/en/latest/py_tutorials/py_imgproc/py_thresholding/py_thresholding.html#thresholding</w:t>
         </w:r>
       </w:hyperlink>
     </w:p>
@@ -1552,15 +1481,7 @@
           <w:sz w:val="24"/>
           <w:szCs w:val="24"/>
         </w:rPr>
-        <w:t>Averaged 78% for all 3 colors between 2 similar pictures (R,G,B similarities wer</w:t>
-      </w:r>
-      <w:r>
-        <w:rPr>
-          <w:rFonts w:ascii="Calibri" w:eastAsia="Calibri" w:hAnsi="Calibri" w:cs="Calibri"/>
-          <w:sz w:val="24"/>
-          <w:szCs w:val="24"/>
-        </w:rPr>
-        <w:t>e averaged).</w:t>
+        <w:t>Averaged 78% for all 3 colors between 2 similar pictures (R,G,B similarities were averaged).</w:t>
       </w:r>
     </w:p>
     <w:p>
@@ -1632,15 +1553,7 @@
           <w:sz w:val="24"/>
           <w:szCs w:val="24"/>
         </w:rPr>
-        <w:t>The processing time o</w:t>
-      </w:r>
-      <w:r>
-        <w:rPr>
-          <w:rFonts w:ascii="Calibri" w:eastAsia="Calibri" w:hAnsi="Calibri" w:cs="Calibri"/>
-          <w:sz w:val="24"/>
-          <w:szCs w:val="24"/>
-        </w:rPr>
-        <w:t>n the scaled down pictures was significantly less.</w:t>
+        <w:t>The processing time on the scaled down pictures was significantly less.</w:t>
       </w:r>
     </w:p>
     <w:p>
@@ -1677,59 +1590,35 @@
           <w:szCs w:val="24"/>
         </w:rPr>
         <w:lastRenderedPageBreak/>
-        <w:t>Puzzle pie</w:t>
-      </w:r>
-      <w:r>
-        <w:rPr>
-          <w:rFonts w:ascii="Calibri" w:eastAsia="Calibri" w:hAnsi="Calibri" w:cs="Calibri"/>
-          <w:sz w:val="24"/>
-          <w:szCs w:val="24"/>
-        </w:rPr>
-        <w:t>ces will be deemed similar if a decided upon threshold of similarity is met. The size of each puzzle piece is another decision that is open for experimentation and discussion.</w:t>
-      </w:r>
-    </w:p>
-    <w:p>
-      <w:pPr>
-        <w:ind w:right="-90"/>
-        <w:rPr>
-          <w:rFonts w:ascii="Calibri" w:eastAsia="Calibri" w:hAnsi="Calibri" w:cs="Calibri"/>
-          <w:sz w:val="24"/>
-          <w:szCs w:val="24"/>
-        </w:rPr>
-      </w:pPr>
-    </w:p>
-    <w:p>
-      <w:pPr>
-        <w:ind w:right="-90"/>
-        <w:rPr>
-          <w:rFonts w:ascii="Calibri" w:eastAsia="Calibri" w:hAnsi="Calibri" w:cs="Calibri"/>
-          <w:sz w:val="24"/>
-          <w:szCs w:val="24"/>
-        </w:rPr>
-      </w:pPr>
-      <w:r>
-        <w:rPr>
-          <w:rFonts w:ascii="Calibri" w:eastAsia="Calibri" w:hAnsi="Calibri" w:cs="Calibri"/>
-          <w:sz w:val="24"/>
-          <w:szCs w:val="24"/>
-        </w:rPr>
-        <w:t>Also, we are now able to access picture properties in excel (python: fileproper</w:t>
-      </w:r>
-      <w:r>
-        <w:rPr>
-          <w:rFonts w:ascii="Calibri" w:eastAsia="Calibri" w:hAnsi="Calibri" w:cs="Calibri"/>
-          <w:sz w:val="24"/>
-          <w:szCs w:val="24"/>
-        </w:rPr>
-        <w:t>ties.py)and are exploring how to calculate distances between two pictures taken of the same object using longitude/latitude and altitude. Haversine calculation can be used but may not be significant enough to use seconds data. The goal here would be to see</w:t>
-      </w:r>
-      <w:r>
-        <w:rPr>
-          <w:rFonts w:ascii="Calibri" w:eastAsia="Calibri" w:hAnsi="Calibri" w:cs="Calibri"/>
-          <w:sz w:val="24"/>
-          <w:szCs w:val="24"/>
-        </w:rPr>
-        <w:t xml:space="preserve"> which pictures were taken in the closest proximity to one another to help narrow our focus as we start looking for similarities between pictures. Distance between lat and long pictures: </w:t>
+        <w:t>Puzzle pieces will be deemed similar if a decided upon threshold of similarity is met. The size of each puzzle piece is another decision that is open for experimentation and discussion.</w:t>
+      </w:r>
+    </w:p>
+    <w:p>
+      <w:pPr>
+        <w:ind w:right="-90"/>
+        <w:rPr>
+          <w:rFonts w:ascii="Calibri" w:eastAsia="Calibri" w:hAnsi="Calibri" w:cs="Calibri"/>
+          <w:sz w:val="24"/>
+          <w:szCs w:val="24"/>
+        </w:rPr>
+      </w:pPr>
+    </w:p>
+    <w:p>
+      <w:pPr>
+        <w:ind w:right="-90"/>
+        <w:rPr>
+          <w:rFonts w:ascii="Calibri" w:eastAsia="Calibri" w:hAnsi="Calibri" w:cs="Calibri"/>
+          <w:sz w:val="24"/>
+          <w:szCs w:val="24"/>
+        </w:rPr>
+      </w:pPr>
+      <w:r>
+        <w:rPr>
+          <w:rFonts w:ascii="Calibri" w:eastAsia="Calibri" w:hAnsi="Calibri" w:cs="Calibri"/>
+          <w:sz w:val="24"/>
+          <w:szCs w:val="24"/>
+        </w:rPr>
+        <w:t xml:space="preserve">Also, we are now able to access picture properties in excel (python: fileproperties.py)and are exploring how to calculate distances between two pictures taken of the same object using longitude/latitude and altitude. Haversine calculation can be used but may not be significant enough to use seconds data. The goal here would be to see which pictures were taken in the closest proximity to one another to help narrow our focus as we start looking for similarities between pictures. Distance between lat and long pictures: </w:t>
       </w:r>
       <w:hyperlink r:id="rId12">
         <w:r>
@@ -2155,15 +2044,7 @@
           <w:sz w:val="24"/>
           <w:szCs w:val="24"/>
         </w:rPr>
-        <w:t xml:space="preserve">Scale down pics to a low density (say </w:t>
-      </w:r>
-      <w:r>
-        <w:rPr>
-          <w:rFonts w:ascii="Calibri" w:eastAsia="Calibri" w:hAnsi="Calibri" w:cs="Calibri"/>
-          <w:sz w:val="24"/>
-          <w:szCs w:val="24"/>
-        </w:rPr>
-        <w:t>from 3k by 4k to 300 by 400)</w:t>
+        <w:t>Scale down pics to a low density (say from 3k by 4k to 300 by 400)</w:t>
       </w:r>
     </w:p>
     <w:p>
@@ -2207,15 +2088,7 @@
           <w:sz w:val="24"/>
           <w:szCs w:val="24"/>
         </w:rPr>
-        <w:t xml:space="preserve"> (edges.py </w:t>
-      </w:r>
-      <w:r>
-        <w:rPr>
-          <w:rFonts w:ascii="Calibri" w:eastAsia="Calibri" w:hAnsi="Calibri" w:cs="Calibri"/>
-          <w:sz w:val="24"/>
-          <w:szCs w:val="24"/>
-        </w:rPr>
-        <w:t>creates outline,Outlined photos are in /TrainTracks/outlines/</w:t>
+        <w:t xml:space="preserve"> (edges.py creates outline,Outlined photos are in /TrainTracks/outlines/</w:t>
       </w:r>
     </w:p>
     <w:p>
@@ -2387,15 +2260,7 @@
           <w:sz w:val="24"/>
           <w:szCs w:val="24"/>
         </w:rPr>
-        <w:t>Use existing picture coordinates, ap</w:t>
-      </w:r>
-      <w:r>
-        <w:rPr>
-          <w:rFonts w:ascii="Calibri" w:eastAsia="Calibri" w:hAnsi="Calibri" w:cs="Calibri"/>
-          <w:sz w:val="24"/>
-          <w:szCs w:val="24"/>
-        </w:rPr>
-        <w:t>ply points from outlined pictures to create a new point cloud image.</w:t>
+        <w:t>Use existing picture coordinates, apply points from outlined pictures to create a new point cloud image.</w:t>
       </w:r>
     </w:p>
     <w:p>
@@ -2482,15 +2347,7 @@
           <w:sz w:val="24"/>
           <w:szCs w:val="24"/>
         </w:rPr>
-        <w:t>Do we use the point clou</w:t>
-      </w:r>
-      <w:r>
-        <w:rPr>
-          <w:rFonts w:ascii="Calibri" w:eastAsia="Calibri" w:hAnsi="Calibri" w:cs="Calibri"/>
-          <w:sz w:val="24"/>
-          <w:szCs w:val="24"/>
-        </w:rPr>
-        <w:t>d to help us modify existing picture coordinates?</w:t>
+        <w:t>Do we use the point cloud to help us modify existing picture coordinates?</w:t>
       </w:r>
     </w:p>
     <w:p>
@@ -2514,6 +2371,312 @@
           <w:szCs w:val="24"/>
         </w:rPr>
         <w:t xml:space="preserve">Do we use other pictures to inform each other’s position? </w:t>
+      </w:r>
+    </w:p>
+    <w:p>
+      <w:pPr>
+        <w:ind w:right="-90"/>
+        <w:contextualSpacing/>
+        <w:rPr>
+          <w:rFonts w:ascii="Calibri" w:eastAsia="Calibri" w:hAnsi="Calibri" w:cs="Calibri"/>
+          <w:sz w:val="24"/>
+          <w:szCs w:val="24"/>
+        </w:rPr>
+      </w:pPr>
+    </w:p>
+    <w:p>
+      <w:pPr>
+        <w:ind w:right="-90"/>
+        <w:contextualSpacing/>
+        <w:rPr>
+          <w:rFonts w:ascii="Calibri" w:eastAsia="Calibri" w:hAnsi="Calibri" w:cs="Calibri"/>
+          <w:sz w:val="24"/>
+          <w:szCs w:val="24"/>
+        </w:rPr>
+      </w:pPr>
+      <w:r>
+        <w:rPr>
+          <w:rFonts w:ascii="Calibri" w:eastAsia="Calibri" w:hAnsi="Calibri" w:cs="Calibri"/>
+          <w:sz w:val="24"/>
+          <w:szCs w:val="24"/>
+        </w:rPr>
+        <w:t>Conference Meeting #4</w:t>
+      </w:r>
+    </w:p>
+    <w:p>
+      <w:pPr>
+        <w:ind w:right="-90"/>
+        <w:contextualSpacing/>
+        <w:rPr>
+          <w:rFonts w:ascii="Calibri" w:eastAsia="Calibri" w:hAnsi="Calibri" w:cs="Calibri"/>
+          <w:sz w:val="24"/>
+          <w:szCs w:val="24"/>
+        </w:rPr>
+      </w:pPr>
+    </w:p>
+    <w:p>
+      <w:pPr>
+        <w:ind w:right="-90"/>
+        <w:contextualSpacing/>
+        <w:rPr>
+          <w:rFonts w:ascii="Calibri" w:eastAsia="Calibri" w:hAnsi="Calibri" w:cs="Calibri"/>
+          <w:sz w:val="24"/>
+          <w:szCs w:val="24"/>
+        </w:rPr>
+      </w:pPr>
+      <w:r>
+        <w:rPr>
+          <w:rFonts w:ascii="Calibri" w:eastAsia="Calibri" w:hAnsi="Calibri" w:cs="Calibri"/>
+          <w:sz w:val="24"/>
+          <w:szCs w:val="24"/>
+        </w:rPr>
+        <w:t xml:space="preserve">Summary of Work: </w:t>
+      </w:r>
+    </w:p>
+    <w:p>
+      <w:pPr>
+        <w:pStyle w:val="ListParagraph"/>
+        <w:numPr>
+          <w:ilvl w:val="0"/>
+          <w:numId w:val="14"/>
+        </w:numPr>
+        <w:ind w:right="-90"/>
+        <w:rPr>
+          <w:rFonts w:ascii="Calibri" w:eastAsia="Calibri" w:hAnsi="Calibri" w:cs="Calibri"/>
+          <w:sz w:val="24"/>
+          <w:szCs w:val="24"/>
+        </w:rPr>
+      </w:pPr>
+      <w:r>
+        <w:rPr>
+          <w:rFonts w:ascii="Calibri" w:eastAsia="Calibri" w:hAnsi="Calibri" w:cs="Calibri"/>
+          <w:sz w:val="24"/>
+          <w:szCs w:val="24"/>
+        </w:rPr>
+        <w:t>have developed a program that matches key features from two photos using OpenCV</w:t>
+      </w:r>
+    </w:p>
+    <w:p>
+      <w:pPr>
+        <w:pStyle w:val="ListParagraph"/>
+        <w:numPr>
+          <w:ilvl w:val="0"/>
+          <w:numId w:val="14"/>
+        </w:numPr>
+        <w:ind w:right="-90"/>
+        <w:rPr>
+          <w:rFonts w:ascii="Calibri" w:eastAsia="Calibri" w:hAnsi="Calibri" w:cs="Calibri"/>
+          <w:sz w:val="24"/>
+          <w:szCs w:val="24"/>
+        </w:rPr>
+      </w:pPr>
+      <w:r>
+        <w:rPr>
+          <w:rFonts w:ascii="Calibri" w:eastAsia="Calibri" w:hAnsi="Calibri" w:cs="Calibri"/>
+          <w:sz w:val="24"/>
+          <w:szCs w:val="24"/>
+        </w:rPr>
+        <w:t>have created outlined versions of the drone data that was provided to us by AA.</w:t>
+      </w:r>
+    </w:p>
+    <w:p>
+      <w:pPr>
+        <w:pStyle w:val="ListParagraph"/>
+        <w:numPr>
+          <w:ilvl w:val="0"/>
+          <w:numId w:val="14"/>
+        </w:numPr>
+        <w:ind w:right="-90"/>
+        <w:rPr>
+          <w:rFonts w:ascii="Calibri" w:eastAsia="Calibri" w:hAnsi="Calibri" w:cs="Calibri"/>
+          <w:sz w:val="24"/>
+          <w:szCs w:val="24"/>
+        </w:rPr>
+      </w:pPr>
+      <w:r>
+        <w:rPr>
+          <w:rFonts w:ascii="Calibri" w:eastAsia="Calibri" w:hAnsi="Calibri" w:cs="Calibri"/>
+          <w:sz w:val="24"/>
+          <w:szCs w:val="24"/>
+        </w:rPr>
+        <w:t xml:space="preserve">Steadily improved our similarity code, but still takes several hours to complete </w:t>
+      </w:r>
+    </w:p>
+    <w:p>
+      <w:pPr>
+        <w:pStyle w:val="ListParagraph"/>
+        <w:numPr>
+          <w:ilvl w:val="0"/>
+          <w:numId w:val="14"/>
+        </w:numPr>
+        <w:ind w:right="-90"/>
+        <w:rPr>
+          <w:rFonts w:ascii="Calibri" w:eastAsia="Calibri" w:hAnsi="Calibri" w:cs="Calibri"/>
+          <w:sz w:val="24"/>
+          <w:szCs w:val="24"/>
+        </w:rPr>
+      </w:pPr>
+      <w:r>
+        <w:rPr>
+          <w:rFonts w:ascii="Calibri" w:eastAsia="Calibri" w:hAnsi="Calibri" w:cs="Calibri"/>
+          <w:sz w:val="24"/>
+          <w:szCs w:val="24"/>
+        </w:rPr>
+        <w:t>Using panorama imaging to help find camera orientation?</w:t>
+      </w:r>
+    </w:p>
+    <w:p>
+      <w:pPr>
+        <w:ind w:right="-90"/>
+        <w:rPr>
+          <w:rFonts w:ascii="Calibri" w:eastAsia="Calibri" w:hAnsi="Calibri" w:cs="Calibri"/>
+          <w:sz w:val="24"/>
+          <w:szCs w:val="24"/>
+        </w:rPr>
+      </w:pPr>
+      <w:r>
+        <w:rPr>
+          <w:rFonts w:ascii="Calibri" w:eastAsia="Calibri" w:hAnsi="Calibri" w:cs="Calibri"/>
+          <w:sz w:val="24"/>
+          <w:szCs w:val="24"/>
+        </w:rPr>
+        <w:t xml:space="preserve">Questions: </w:t>
+      </w:r>
+    </w:p>
+    <w:p>
+      <w:pPr>
+        <w:pStyle w:val="ListParagraph"/>
+        <w:numPr>
+          <w:ilvl w:val="0"/>
+          <w:numId w:val="15"/>
+        </w:numPr>
+        <w:ind w:right="-90"/>
+        <w:rPr>
+          <w:rFonts w:ascii="Calibri" w:eastAsia="Calibri" w:hAnsi="Calibri" w:cs="Calibri"/>
+          <w:sz w:val="24"/>
+          <w:szCs w:val="24"/>
+        </w:rPr>
+      </w:pPr>
+      <w:r>
+        <w:rPr>
+          <w:rFonts w:ascii="Calibri" w:eastAsia="Calibri" w:hAnsi="Calibri" w:cs="Calibri"/>
+          <w:sz w:val="24"/>
+          <w:szCs w:val="24"/>
+        </w:rPr>
+        <w:t>Where to go from feature matching?</w:t>
+      </w:r>
+    </w:p>
+    <w:p>
+      <w:pPr>
+        <w:pStyle w:val="ListParagraph"/>
+        <w:numPr>
+          <w:ilvl w:val="0"/>
+          <w:numId w:val="15"/>
+        </w:numPr>
+        <w:ind w:right="-90"/>
+        <w:rPr>
+          <w:rFonts w:ascii="Calibri" w:eastAsia="Calibri" w:hAnsi="Calibri" w:cs="Calibri"/>
+          <w:sz w:val="24"/>
+          <w:szCs w:val="24"/>
+        </w:rPr>
+      </w:pPr>
+      <w:r>
+        <w:rPr>
+          <w:rFonts w:ascii="Calibri" w:eastAsia="Calibri" w:hAnsi="Calibri" w:cs="Calibri"/>
+          <w:sz w:val="24"/>
+          <w:szCs w:val="24"/>
+        </w:rPr>
+        <w:t>What is the upside and downside of using differential GPS?</w:t>
+      </w:r>
+    </w:p>
+    <w:p>
+      <w:pPr>
+        <w:pStyle w:val="ListParagraph"/>
+        <w:numPr>
+          <w:ilvl w:val="0"/>
+          <w:numId w:val="15"/>
+        </w:numPr>
+        <w:ind w:right="-90"/>
+        <w:rPr>
+          <w:rFonts w:ascii="Calibri" w:eastAsia="Calibri" w:hAnsi="Calibri" w:cs="Calibri"/>
+          <w:sz w:val="24"/>
+          <w:szCs w:val="24"/>
+        </w:rPr>
+      </w:pPr>
+      <w:r>
+        <w:rPr>
+          <w:rFonts w:ascii="Calibri" w:eastAsia="Calibri" w:hAnsi="Calibri" w:cs="Calibri"/>
+          <w:sz w:val="24"/>
+          <w:szCs w:val="24"/>
+        </w:rPr>
+        <w:t xml:space="preserve"> </w:t>
+      </w:r>
+      <w:r>
+        <w:rPr>
+          <w:rFonts w:ascii="Calibri" w:eastAsia="Calibri" w:hAnsi="Calibri" w:cs="Calibri"/>
+          <w:sz w:val="24"/>
+          <w:szCs w:val="24"/>
+        </w:rPr>
+        <w:t>What might be a good way to sort our photos?</w:t>
+      </w:r>
+    </w:p>
+    <w:p>
+      <w:pPr>
+        <w:pStyle w:val="ListParagraph"/>
+        <w:numPr>
+          <w:ilvl w:val="0"/>
+          <w:numId w:val="15"/>
+        </w:numPr>
+        <w:ind w:right="-90"/>
+        <w:rPr>
+          <w:rFonts w:ascii="Calibri" w:eastAsia="Calibri" w:hAnsi="Calibri" w:cs="Calibri"/>
+          <w:sz w:val="24"/>
+          <w:szCs w:val="24"/>
+        </w:rPr>
+      </w:pPr>
+      <w:r>
+        <w:rPr>
+          <w:rFonts w:ascii="Calibri" w:eastAsia="Calibri" w:hAnsi="Calibri" w:cs="Calibri"/>
+          <w:sz w:val="24"/>
+          <w:szCs w:val="24"/>
+        </w:rPr>
+        <w:t>What data should we try to retrieve in order to create a 3D reconstruction?</w:t>
+      </w:r>
+    </w:p>
+    <w:p>
+      <w:pPr>
+        <w:pStyle w:val="ListParagraph"/>
+        <w:numPr>
+          <w:ilvl w:val="0"/>
+          <w:numId w:val="15"/>
+        </w:numPr>
+        <w:ind w:right="-90"/>
+        <w:rPr>
+          <w:rFonts w:ascii="Calibri" w:eastAsia="Calibri" w:hAnsi="Calibri" w:cs="Calibri"/>
+          <w:sz w:val="24"/>
+          <w:szCs w:val="24"/>
+        </w:rPr>
+      </w:pPr>
+      <w:bookmarkStart w:id="0" w:name="_GoBack"/>
+      <w:bookmarkEnd w:id="0"/>
+    </w:p>
+    <w:p>
+      <w:pPr>
+        <w:ind w:right="-90"/>
+        <w:contextualSpacing/>
+        <w:rPr>
+          <w:rFonts w:ascii="Calibri" w:eastAsia="Calibri" w:hAnsi="Calibri" w:cs="Calibri"/>
+          <w:sz w:val="24"/>
+          <w:szCs w:val="24"/>
+        </w:rPr>
+      </w:pPr>
+      <w:r>
+        <w:rPr>
+          <w:rFonts w:ascii="Calibri" w:eastAsia="Calibri" w:hAnsi="Calibri" w:cs="Calibri"/>
+          <w:sz w:val="24"/>
+          <w:szCs w:val="24"/>
+        </w:rPr>
+        <w:tab/>
       </w:r>
     </w:p>
     <w:sectPr>
@@ -2755,6 +2918,95 @@
     </w:lvl>
   </w:abstractNum>
   <w:abstractNum w:abstractNumId="2" w15:restartNumberingAfterBreak="0">
+    <w:nsid w:val="1D7A0722"/>
+    <w:multiLevelType w:val="hybridMultilevel"/>
+    <w:tmpl w:val="95FA0C92"/>
+    <w:lvl w:ilvl="0" w:tplc="0409000F">
+      <w:start w:val="1"/>
+      <w:numFmt w:val="decimal"/>
+      <w:lvlText w:val="%1."/>
+      <w:lvlJc w:val="left"/>
+      <w:pPr>
+        <w:ind w:left="720" w:hanging="360"/>
+      </w:pPr>
+      <w:rPr>
+        <w:rFonts w:hint="default"/>
+      </w:rPr>
+    </w:lvl>
+    <w:lvl w:ilvl="1" w:tplc="04090019" w:tentative="1">
+      <w:start w:val="1"/>
+      <w:numFmt w:val="lowerLetter"/>
+      <w:lvlText w:val="%2."/>
+      <w:lvlJc w:val="left"/>
+      <w:pPr>
+        <w:ind w:left="1440" w:hanging="360"/>
+      </w:pPr>
+    </w:lvl>
+    <w:lvl w:ilvl="2" w:tplc="0409001B" w:tentative="1">
+      <w:start w:val="1"/>
+      <w:numFmt w:val="lowerRoman"/>
+      <w:lvlText w:val="%3."/>
+      <w:lvlJc w:val="right"/>
+      <w:pPr>
+        <w:ind w:left="2160" w:hanging="180"/>
+      </w:pPr>
+    </w:lvl>
+    <w:lvl w:ilvl="3" w:tplc="0409000F" w:tentative="1">
+      <w:start w:val="1"/>
+      <w:numFmt w:val="decimal"/>
+      <w:lvlText w:val="%4."/>
+      <w:lvlJc w:val="left"/>
+      <w:pPr>
+        <w:ind w:left="2880" w:hanging="360"/>
+      </w:pPr>
+    </w:lvl>
+    <w:lvl w:ilvl="4" w:tplc="04090019" w:tentative="1">
+      <w:start w:val="1"/>
+      <w:numFmt w:val="lowerLetter"/>
+      <w:lvlText w:val="%5."/>
+      <w:lvlJc w:val="left"/>
+      <w:pPr>
+        <w:ind w:left="3600" w:hanging="360"/>
+      </w:pPr>
+    </w:lvl>
+    <w:lvl w:ilvl="5" w:tplc="0409001B" w:tentative="1">
+      <w:start w:val="1"/>
+      <w:numFmt w:val="lowerRoman"/>
+      <w:lvlText w:val="%6."/>
+      <w:lvlJc w:val="right"/>
+      <w:pPr>
+        <w:ind w:left="4320" w:hanging="180"/>
+      </w:pPr>
+    </w:lvl>
+    <w:lvl w:ilvl="6" w:tplc="0409000F" w:tentative="1">
+      <w:start w:val="1"/>
+      <w:numFmt w:val="decimal"/>
+      <w:lvlText w:val="%7."/>
+      <w:lvlJc w:val="left"/>
+      <w:pPr>
+        <w:ind w:left="5040" w:hanging="360"/>
+      </w:pPr>
+    </w:lvl>
+    <w:lvl w:ilvl="7" w:tplc="04090019" w:tentative="1">
+      <w:start w:val="1"/>
+      <w:numFmt w:val="lowerLetter"/>
+      <w:lvlText w:val="%8."/>
+      <w:lvlJc w:val="left"/>
+      <w:pPr>
+        <w:ind w:left="5760" w:hanging="360"/>
+      </w:pPr>
+    </w:lvl>
+    <w:lvl w:ilvl="8" w:tplc="0409001B" w:tentative="1">
+      <w:start w:val="1"/>
+      <w:numFmt w:val="lowerRoman"/>
+      <w:lvlText w:val="%9."/>
+      <w:lvlJc w:val="right"/>
+      <w:pPr>
+        <w:ind w:left="6480" w:hanging="180"/>
+      </w:pPr>
+    </w:lvl>
+  </w:abstractNum>
+  <w:abstractNum w:abstractNumId="3" w15:restartNumberingAfterBreak="0">
     <w:nsid w:val="2D085283"/>
     <w:multiLevelType w:val="multilevel"/>
     <w:tmpl w:val="6D9C7A6C"/>
@@ -2867,7 +3119,7 @@
       </w:rPr>
     </w:lvl>
   </w:abstractNum>
-  <w:abstractNum w:abstractNumId="3" w15:restartNumberingAfterBreak="0">
+  <w:abstractNum w:abstractNumId="4" w15:restartNumberingAfterBreak="0">
     <w:nsid w:val="3BD75D33"/>
     <w:multiLevelType w:val="multilevel"/>
     <w:tmpl w:val="53F8CDB6"/>
@@ -2980,7 +3232,7 @@
       </w:rPr>
     </w:lvl>
   </w:abstractNum>
-  <w:abstractNum w:abstractNumId="4" w15:restartNumberingAfterBreak="0">
+  <w:abstractNum w:abstractNumId="5" w15:restartNumberingAfterBreak="0">
     <w:nsid w:val="44F77857"/>
     <w:multiLevelType w:val="multilevel"/>
     <w:tmpl w:val="F53A5210"/>
@@ -3093,7 +3345,7 @@
       </w:rPr>
     </w:lvl>
   </w:abstractNum>
-  <w:abstractNum w:abstractNumId="5" w15:restartNumberingAfterBreak="0">
+  <w:abstractNum w:abstractNumId="6" w15:restartNumberingAfterBreak="0">
     <w:nsid w:val="535A78DC"/>
     <w:multiLevelType w:val="multilevel"/>
     <w:tmpl w:val="BB22A36C"/>
@@ -3206,7 +3458,7 @@
       </w:rPr>
     </w:lvl>
   </w:abstractNum>
-  <w:abstractNum w:abstractNumId="6" w15:restartNumberingAfterBreak="0">
+  <w:abstractNum w:abstractNumId="7" w15:restartNumberingAfterBreak="0">
     <w:nsid w:val="53760F19"/>
     <w:multiLevelType w:val="multilevel"/>
     <w:tmpl w:val="C220DF8E"/>
@@ -3319,7 +3571,93 @@
       </w:rPr>
     </w:lvl>
   </w:abstractNum>
-  <w:abstractNum w:abstractNumId="7" w15:restartNumberingAfterBreak="0">
+  <w:abstractNum w:abstractNumId="8" w15:restartNumberingAfterBreak="0">
+    <w:nsid w:val="5775599A"/>
+    <w:multiLevelType w:val="hybridMultilevel"/>
+    <w:tmpl w:val="79646286"/>
+    <w:lvl w:ilvl="0" w:tplc="0409000F">
+      <w:start w:val="1"/>
+      <w:numFmt w:val="decimal"/>
+      <w:lvlText w:val="%1."/>
+      <w:lvlJc w:val="left"/>
+      <w:pPr>
+        <w:ind w:left="1448" w:hanging="360"/>
+      </w:pPr>
+    </w:lvl>
+    <w:lvl w:ilvl="1" w:tplc="04090019" w:tentative="1">
+      <w:start w:val="1"/>
+      <w:numFmt w:val="lowerLetter"/>
+      <w:lvlText w:val="%2."/>
+      <w:lvlJc w:val="left"/>
+      <w:pPr>
+        <w:ind w:left="2168" w:hanging="360"/>
+      </w:pPr>
+    </w:lvl>
+    <w:lvl w:ilvl="2" w:tplc="0409001B" w:tentative="1">
+      <w:start w:val="1"/>
+      <w:numFmt w:val="lowerRoman"/>
+      <w:lvlText w:val="%3."/>
+      <w:lvlJc w:val="right"/>
+      <w:pPr>
+        <w:ind w:left="2888" w:hanging="180"/>
+      </w:pPr>
+    </w:lvl>
+    <w:lvl w:ilvl="3" w:tplc="0409000F" w:tentative="1">
+      <w:start w:val="1"/>
+      <w:numFmt w:val="decimal"/>
+      <w:lvlText w:val="%4."/>
+      <w:lvlJc w:val="left"/>
+      <w:pPr>
+        <w:ind w:left="3608" w:hanging="360"/>
+      </w:pPr>
+    </w:lvl>
+    <w:lvl w:ilvl="4" w:tplc="04090019" w:tentative="1">
+      <w:start w:val="1"/>
+      <w:numFmt w:val="lowerLetter"/>
+      <w:lvlText w:val="%5."/>
+      <w:lvlJc w:val="left"/>
+      <w:pPr>
+        <w:ind w:left="4328" w:hanging="360"/>
+      </w:pPr>
+    </w:lvl>
+    <w:lvl w:ilvl="5" w:tplc="0409001B" w:tentative="1">
+      <w:start w:val="1"/>
+      <w:numFmt w:val="lowerRoman"/>
+      <w:lvlText w:val="%6."/>
+      <w:lvlJc w:val="right"/>
+      <w:pPr>
+        <w:ind w:left="5048" w:hanging="180"/>
+      </w:pPr>
+    </w:lvl>
+    <w:lvl w:ilvl="6" w:tplc="0409000F" w:tentative="1">
+      <w:start w:val="1"/>
+      <w:numFmt w:val="decimal"/>
+      <w:lvlText w:val="%7."/>
+      <w:lvlJc w:val="left"/>
+      <w:pPr>
+        <w:ind w:left="5768" w:hanging="360"/>
+      </w:pPr>
+    </w:lvl>
+    <w:lvl w:ilvl="7" w:tplc="04090019" w:tentative="1">
+      <w:start w:val="1"/>
+      <w:numFmt w:val="lowerLetter"/>
+      <w:lvlText w:val="%8."/>
+      <w:lvlJc w:val="left"/>
+      <w:pPr>
+        <w:ind w:left="6488" w:hanging="360"/>
+      </w:pPr>
+    </w:lvl>
+    <w:lvl w:ilvl="8" w:tplc="0409001B" w:tentative="1">
+      <w:start w:val="1"/>
+      <w:numFmt w:val="lowerRoman"/>
+      <w:lvlText w:val="%9."/>
+      <w:lvlJc w:val="right"/>
+      <w:pPr>
+        <w:ind w:left="7208" w:hanging="180"/>
+      </w:pPr>
+    </w:lvl>
+  </w:abstractNum>
+  <w:abstractNum w:abstractNumId="9" w15:restartNumberingAfterBreak="0">
     <w:nsid w:val="5CDA581A"/>
     <w:multiLevelType w:val="multilevel"/>
     <w:tmpl w:val="31BAF89A"/>
@@ -3432,7 +3770,7 @@
       </w:rPr>
     </w:lvl>
   </w:abstractNum>
-  <w:abstractNum w:abstractNumId="8" w15:restartNumberingAfterBreak="0">
+  <w:abstractNum w:abstractNumId="10" w15:restartNumberingAfterBreak="0">
     <w:nsid w:val="6F2D635B"/>
     <w:multiLevelType w:val="multilevel"/>
     <w:tmpl w:val="E17620C0"/>
@@ -3545,7 +3883,7 @@
       </w:rPr>
     </w:lvl>
   </w:abstractNum>
-  <w:abstractNum w:abstractNumId="9" w15:restartNumberingAfterBreak="0">
+  <w:abstractNum w:abstractNumId="11" w15:restartNumberingAfterBreak="0">
     <w:nsid w:val="73AD07D6"/>
     <w:multiLevelType w:val="multilevel"/>
     <w:tmpl w:val="B6183358"/>
@@ -3658,7 +3996,7 @@
       </w:rPr>
     </w:lvl>
   </w:abstractNum>
-  <w:abstractNum w:abstractNumId="10" w15:restartNumberingAfterBreak="0">
+  <w:abstractNum w:abstractNumId="12" w15:restartNumberingAfterBreak="0">
     <w:nsid w:val="77640514"/>
     <w:multiLevelType w:val="multilevel"/>
     <w:tmpl w:val="09788248"/>
@@ -3771,7 +4109,7 @@
       </w:rPr>
     </w:lvl>
   </w:abstractNum>
-  <w:abstractNum w:abstractNumId="11" w15:restartNumberingAfterBreak="0">
+  <w:abstractNum w:abstractNumId="13" w15:restartNumberingAfterBreak="0">
     <w:nsid w:val="79CC475C"/>
     <w:multiLevelType w:val="multilevel"/>
     <w:tmpl w:val="9A2CF036"/>
@@ -3884,7 +4222,7 @@
       </w:rPr>
     </w:lvl>
   </w:abstractNum>
-  <w:abstractNum w:abstractNumId="12" w15:restartNumberingAfterBreak="0">
+  <w:abstractNum w:abstractNumId="14" w15:restartNumberingAfterBreak="0">
     <w:nsid w:val="7E9F65E8"/>
     <w:multiLevelType w:val="multilevel"/>
     <w:tmpl w:val="8FBED648"/>
@@ -3998,43 +4336,49 @@
     </w:lvl>
   </w:abstractNum>
   <w:num w:numId="1">
-    <w:abstractNumId w:val="4"/>
+    <w:abstractNumId w:val="5"/>
   </w:num>
   <w:num w:numId="2">
-    <w:abstractNumId w:val="5"/>
+    <w:abstractNumId w:val="6"/>
   </w:num>
   <w:num w:numId="3">
-    <w:abstractNumId w:val="9"/>
+    <w:abstractNumId w:val="11"/>
   </w:num>
   <w:num w:numId="4">
     <w:abstractNumId w:val="0"/>
   </w:num>
   <w:num w:numId="5">
-    <w:abstractNumId w:val="10"/>
+    <w:abstractNumId w:val="12"/>
   </w:num>
   <w:num w:numId="6">
+    <w:abstractNumId w:val="4"/>
+  </w:num>
+  <w:num w:numId="7">
     <w:abstractNumId w:val="3"/>
   </w:num>
-  <w:num w:numId="7">
-    <w:abstractNumId w:val="2"/>
-  </w:num>
   <w:num w:numId="8">
-    <w:abstractNumId w:val="12"/>
+    <w:abstractNumId w:val="14"/>
   </w:num>
   <w:num w:numId="9">
     <w:abstractNumId w:val="1"/>
   </w:num>
   <w:num w:numId="10">
+    <w:abstractNumId w:val="9"/>
+  </w:num>
+  <w:num w:numId="11">
+    <w:abstractNumId w:val="13"/>
+  </w:num>
+  <w:num w:numId="12">
+    <w:abstractNumId w:val="10"/>
+  </w:num>
+  <w:num w:numId="13">
     <w:abstractNumId w:val="7"/>
   </w:num>
-  <w:num w:numId="11">
-    <w:abstractNumId w:val="11"/>
-  </w:num>
-  <w:num w:numId="12">
+  <w:num w:numId="14">
     <w:abstractNumId w:val="8"/>
   </w:num>
-  <w:num w:numId="13">
-    <w:abstractNumId w:val="6"/>
+  <w:num w:numId="15">
+    <w:abstractNumId w:val="2"/>
   </w:num>
 </w:numbering>
 </file>
@@ -4583,6 +4927,17 @@
       <w:szCs w:val="30"/>
     </w:rPr>
   </w:style>
+  <w:style w:type="paragraph" w:styleId="ListParagraph">
+    <w:name w:val="List Paragraph"/>
+    <w:basedOn w:val="Normal"/>
+    <w:uiPriority w:val="34"/>
+    <w:qFormat/>
+    <w:rsid w:val="004559BC"/>
+    <w:pPr>
+      <w:ind w:left="720"/>
+      <w:contextualSpacing/>
+    </w:pPr>
+  </w:style>
 </w:styles>
 </file>
 

</xml_diff>

<commit_message>
another photogrammetry  cv tutorial
</commit_message>
<xml_diff>
--- a/Documents/GoogleDoc/group notes.docx
+++ b/Documents/GoogleDoc/group notes.docx
@@ -1,6 +1,6 @@
 
 <file path=word/document.xml><?xml version="1.0" encoding="utf-8"?>
-<w:document xmlns:wpc="http://schemas.microsoft.com/office/word/2010/wordprocessingCanvas" xmlns:cx="http://schemas.microsoft.com/office/drawing/2014/chartex" xmlns:cx1="http://schemas.microsoft.com/office/drawing/2015/9/8/chartex" xmlns:cx2="http://schemas.microsoft.com/office/drawing/2015/10/21/chartex" xmlns:cx3="http://schemas.microsoft.com/office/drawing/2016/5/9/chartex" xmlns:cx4="http://schemas.microsoft.com/office/drawing/2016/5/10/chartex" xmlns:cx5="http://schemas.microsoft.com/office/drawing/2016/5/11/chartex" xmlns:cx6="http://schemas.microsoft.com/office/drawing/2016/5/12/chartex" xmlns:cx7="http://schemas.microsoft.com/office/drawing/2016/5/13/chartex" xmlns:cx8="http://schemas.microsoft.com/office/drawing/2016/5/14/chartex" xmlns:mc="http://schemas.openxmlformats.org/markup-compatibility/2006" xmlns:aink="http://schemas.microsoft.com/office/drawing/2016/ink" xmlns:am3d="http://schemas.microsoft.com/office/drawing/2017/model3d" xmlns:o="urn:schemas-microsoft-com:office:office" xmlns:r="http://schemas.openxmlformats.org/officeDocument/2006/relationships" xmlns:m="http://schemas.openxmlformats.org/officeDocument/2006/math" xmlns:v="urn:schemas-microsoft-com:vml" xmlns:wp14="http://schemas.microsoft.com/office/word/2010/wordprocessingDrawing" xmlns:wp="http://schemas.openxmlformats.org/drawingml/2006/wordprocessingDrawing" xmlns:w10="urn:schemas-microsoft-com:office:word" xmlns:w="http://schemas.openxmlformats.org/wordprocessingml/2006/main" xmlns:w14="http://schemas.microsoft.com/office/word/2010/wordml" xmlns:w15="http://schemas.microsoft.com/office/word/2012/wordml" xmlns:w16cid="http://schemas.microsoft.com/office/word/2016/wordml/cid" xmlns:w16se="http://schemas.microsoft.com/office/word/2015/wordml/symex" xmlns:wpg="http://schemas.microsoft.com/office/word/2010/wordprocessingGroup" xmlns:wpi="http://schemas.microsoft.com/office/word/2010/wordprocessingInk" xmlns:wne="http://schemas.microsoft.com/office/word/2006/wordml" xmlns:wps="http://schemas.microsoft.com/office/word/2010/wordprocessingShape" mc:Ignorable="w14 w15 w16se w16cid wp14">
+<w:document xmlns:wpc="http://schemas.microsoft.com/office/word/2010/wordprocessingCanvas" xmlns:mc="http://schemas.openxmlformats.org/markup-compatibility/2006" xmlns:o="urn:schemas-microsoft-com:office:office" xmlns:r="http://schemas.openxmlformats.org/officeDocument/2006/relationships" xmlns:m="http://schemas.openxmlformats.org/officeDocument/2006/math" xmlns:v="urn:schemas-microsoft-com:vml" xmlns:wp14="http://schemas.microsoft.com/office/word/2010/wordprocessingDrawing" xmlns:wp="http://schemas.openxmlformats.org/drawingml/2006/wordprocessingDrawing" xmlns:w10="urn:schemas-microsoft-com:office:word" xmlns:w="http://schemas.openxmlformats.org/wordprocessingml/2006/main" xmlns:w14="http://schemas.microsoft.com/office/word/2010/wordml" xmlns:w15="http://schemas.microsoft.com/office/word/2012/wordml" xmlns:wpg="http://schemas.microsoft.com/office/word/2010/wordprocessingGroup" xmlns:wpi="http://schemas.microsoft.com/office/word/2010/wordprocessingInk" xmlns:wne="http://schemas.microsoft.com/office/word/2006/wordml" xmlns:wps="http://schemas.microsoft.com/office/word/2010/wordprocessingShape" mc:Ignorable="w14 w15 wp14">
   <w:body>
     <w:p>
       <w:pPr>
@@ -98,7 +98,21 @@
         <w:rPr>
           <w:u w:val="single"/>
         </w:rPr>
-        <w:t>How to Develop a 3D image:</w:t>
+        <w:t xml:space="preserve">How to </w:t>
+      </w:r>
+      <w:proofErr w:type="gramStart"/>
+      <w:r>
+        <w:rPr>
+          <w:u w:val="single"/>
+        </w:rPr>
+        <w:t>Develop</w:t>
+      </w:r>
+      <w:proofErr w:type="gramEnd"/>
+      <w:r>
+        <w:rPr>
+          <w:u w:val="single"/>
+        </w:rPr>
+        <w:t xml:space="preserve"> a 3D image:</w:t>
       </w:r>
     </w:p>
     <w:p>
@@ -172,8 +186,16 @@
         <w:rPr>
           <w:u w:val="single"/>
         </w:rPr>
-        <w:t>Questions?:</w:t>
-      </w:r>
+        <w:t>Questions</w:t>
+      </w:r>
+      <w:proofErr w:type="gramStart"/>
+      <w:r>
+        <w:rPr>
+          <w:u w:val="single"/>
+        </w:rPr>
+        <w:t>?:</w:t>
+      </w:r>
+      <w:proofErr w:type="gramEnd"/>
     </w:p>
     <w:p>
       <w:pPr>
@@ -347,13 +369,8 @@
         </w:numPr>
         <w:contextualSpacing/>
       </w:pPr>
-      <w:proofErr w:type="spellStart"/>
-      <w:r>
-        <w:t>Nianqi</w:t>
-      </w:r>
-      <w:proofErr w:type="spellEnd"/>
-      <w:r>
-        <w:t xml:space="preserve"> Tian:(848)466-3422</w:t>
+      <w:r>
+        <w:t>Nianqi Tian:(848)466-3422</w:t>
       </w:r>
     </w:p>
     <w:p>
@@ -573,12 +590,28 @@
     </w:p>
     <w:p>
       <w:r>
-        <w:t>Topic would be more force on building 3D model from different angles pictures  using C++.</w:t>
-      </w:r>
-    </w:p>
-    <w:p>
-      <w:r>
-        <w:t>Combining pictures, camera position, camera angles into 3D model.</w:t>
+        <w:t xml:space="preserve">Topic would be more force on building 3D model from different angles </w:t>
+      </w:r>
+      <w:proofErr w:type="gramStart"/>
+      <w:r>
+        <w:t>pictures  using</w:t>
+      </w:r>
+      <w:proofErr w:type="gramEnd"/>
+      <w:r>
+        <w:t xml:space="preserve"> C++.</w:t>
+      </w:r>
+    </w:p>
+    <w:p>
+      <w:r>
+        <w:t xml:space="preserve">Combining pictures, camera position, </w:t>
+      </w:r>
+      <w:proofErr w:type="gramStart"/>
+      <w:r>
+        <w:t>camera</w:t>
+      </w:r>
+      <w:proofErr w:type="gramEnd"/>
+      <w:r>
+        <w:t xml:space="preserve"> angles into 3D model.</w:t>
       </w:r>
     </w:p>
     <w:p/>
@@ -594,25 +627,48 @@
     </w:p>
     <w:p>
       <w:r>
-        <w:t xml:space="preserve">They would like us to help them calculate camera placement using Vulkan platform. We need to use input they give us and use the Vulkan </w:t>
+        <w:t xml:space="preserve">They would like us to help them calculate camera placement using Vulkan platform. We need to use input they give us and use the </w:t>
       </w:r>
       <w:proofErr w:type="spellStart"/>
       <w:r>
+        <w:t>Vulkan</w:t>
+      </w:r>
+      <w:proofErr w:type="spellEnd"/>
+      <w:r>
+        <w:t xml:space="preserve"> </w:t>
+      </w:r>
+      <w:proofErr w:type="spellStart"/>
+      <w:proofErr w:type="gramStart"/>
+      <w:r>
         <w:t>api</w:t>
       </w:r>
       <w:proofErr w:type="spellEnd"/>
+      <w:proofErr w:type="gramEnd"/>
       <w:r>
         <w:t xml:space="preserve"> to program the software to calculate camera positions from multiple images and use that information to create 3D point clouds from their 2D images.</w:t>
       </w:r>
     </w:p>
     <w:p>
       <w:r>
-        <w:t>Team needs to look at “Resource links” document provided by AA on the shared google drive..</w:t>
-      </w:r>
-    </w:p>
-    <w:p>
-      <w:r>
-        <w:t xml:space="preserve">Expecting more resources on Vulkan </w:t>
+        <w:t>Team needs to look at “Resource links” document provided by AA on the shared google drive</w:t>
+      </w:r>
+      <w:proofErr w:type="gramStart"/>
+      <w:r>
+        <w:t>..</w:t>
+      </w:r>
+      <w:proofErr w:type="gramEnd"/>
+    </w:p>
+    <w:p>
+      <w:r>
+        <w:t xml:space="preserve">Expecting more resources on </w:t>
+      </w:r>
+      <w:proofErr w:type="spellStart"/>
+      <w:r>
+        <w:t>Vulkan</w:t>
+      </w:r>
+      <w:proofErr w:type="spellEnd"/>
+      <w:r>
+        <w:t xml:space="preserve"> </w:t>
       </w:r>
       <w:proofErr w:type="spellStart"/>
       <w:r>
@@ -1556,7 +1612,25 @@
           <w:sz w:val="24"/>
           <w:szCs w:val="24"/>
         </w:rPr>
-        <w:t>Averaged 78% for all 3 colors between 2 similar pictures (R,G,B similarities were averaged).</w:t>
+        <w:t>Averaged 78% for all 3 colors between 2 similar pictures (R</w:t>
+      </w:r>
+      <w:proofErr w:type="gramStart"/>
+      <w:r>
+        <w:rPr>
+          <w:rFonts w:ascii="Calibri" w:eastAsia="Calibri" w:hAnsi="Calibri" w:cs="Calibri"/>
+          <w:sz w:val="24"/>
+          <w:szCs w:val="24"/>
+        </w:rPr>
+        <w:t>,G,B</w:t>
+      </w:r>
+      <w:proofErr w:type="gramEnd"/>
+      <w:r>
+        <w:rPr>
+          <w:rFonts w:ascii="Calibri" w:eastAsia="Calibri" w:hAnsi="Calibri" w:cs="Calibri"/>
+          <w:sz w:val="24"/>
+          <w:szCs w:val="24"/>
+        </w:rPr>
+        <w:t xml:space="preserve"> similarities were averaged).</w:t>
       </w:r>
     </w:p>
     <w:p>
@@ -1693,7 +1767,43 @@
           <w:sz w:val="24"/>
           <w:szCs w:val="24"/>
         </w:rPr>
-        <w:t xml:space="preserve">Also, we are now able to access picture properties in excel (python: fileproperties.py)and are exploring how to calculate distances between two pictures taken of the same object using longitude/latitude and altitude. Haversine calculation can be used but may not be significant enough to use seconds data. The goal here would be to see which pictures were taken in the closest proximity to one another to help narrow our focus as we start looking for similarities between pictures. Distance between </w:t>
+        <w:t>Also, we are now able to access picture properties in excel (python: fileproperties.py</w:t>
+      </w:r>
+      <w:proofErr w:type="gramStart"/>
+      <w:r>
+        <w:rPr>
+          <w:rFonts w:ascii="Calibri" w:eastAsia="Calibri" w:hAnsi="Calibri" w:cs="Calibri"/>
+          <w:sz w:val="24"/>
+          <w:szCs w:val="24"/>
+        </w:rPr>
+        <w:t>)and</w:t>
+      </w:r>
+      <w:proofErr w:type="gramEnd"/>
+      <w:r>
+        <w:rPr>
+          <w:rFonts w:ascii="Calibri" w:eastAsia="Calibri" w:hAnsi="Calibri" w:cs="Calibri"/>
+          <w:sz w:val="24"/>
+          <w:szCs w:val="24"/>
+        </w:rPr>
+        <w:t xml:space="preserve"> are exploring how to calculate distances between two pictures taken of the same object using longitude/latitude and altitude. Haversine calculation can be used but may not be significant enough to use </w:t>
+      </w:r>
+      <w:proofErr w:type="gramStart"/>
+      <w:r>
+        <w:rPr>
+          <w:rFonts w:ascii="Calibri" w:eastAsia="Calibri" w:hAnsi="Calibri" w:cs="Calibri"/>
+          <w:sz w:val="24"/>
+          <w:szCs w:val="24"/>
+        </w:rPr>
+        <w:t>seconds</w:t>
+      </w:r>
+      <w:proofErr w:type="gramEnd"/>
+      <w:r>
+        <w:rPr>
+          <w:rFonts w:ascii="Calibri" w:eastAsia="Calibri" w:hAnsi="Calibri" w:cs="Calibri"/>
+          <w:sz w:val="24"/>
+          <w:szCs w:val="24"/>
+        </w:rPr>
+        <w:t xml:space="preserve"> data. The goal here would be to see which pictures were taken in the closest proximity to one another to help narrow our focus as we start looking for similarities between pictures. Distance between </w:t>
       </w:r>
       <w:proofErr w:type="spellStart"/>
       <w:r>
@@ -1801,13 +1911,23 @@
           <w:szCs w:val="24"/>
         </w:rPr>
       </w:pPr>
-      <w:r>
-        <w:rPr>
-          <w:rFonts w:ascii="Calibri" w:eastAsia="Calibri" w:hAnsi="Calibri" w:cs="Calibri"/>
-          <w:sz w:val="24"/>
-          <w:szCs w:val="24"/>
-        </w:rPr>
-        <w:t xml:space="preserve">Pillow : </w:t>
+      <w:proofErr w:type="gramStart"/>
+      <w:r>
+        <w:rPr>
+          <w:rFonts w:ascii="Calibri" w:eastAsia="Calibri" w:hAnsi="Calibri" w:cs="Calibri"/>
+          <w:sz w:val="24"/>
+          <w:szCs w:val="24"/>
+        </w:rPr>
+        <w:t>Pillow :</w:t>
+      </w:r>
+      <w:proofErr w:type="gramEnd"/>
+      <w:r>
+        <w:rPr>
+          <w:rFonts w:ascii="Calibri" w:eastAsia="Calibri" w:hAnsi="Calibri" w:cs="Calibri"/>
+          <w:sz w:val="24"/>
+          <w:szCs w:val="24"/>
+        </w:rPr>
+        <w:t xml:space="preserve"> </w:t>
       </w:r>
       <w:hyperlink r:id="rId13">
         <w:r>
@@ -1847,7 +1967,25 @@
           <w:sz w:val="24"/>
           <w:szCs w:val="24"/>
         </w:rPr>
-        <w:t xml:space="preserve">How to determine an object in an image : </w:t>
+        <w:t xml:space="preserve">How to determine an object in an </w:t>
+      </w:r>
+      <w:proofErr w:type="gramStart"/>
+      <w:r>
+        <w:rPr>
+          <w:rFonts w:ascii="Calibri" w:eastAsia="Calibri" w:hAnsi="Calibri" w:cs="Calibri"/>
+          <w:sz w:val="24"/>
+          <w:szCs w:val="24"/>
+        </w:rPr>
+        <w:t>image :</w:t>
+      </w:r>
+      <w:proofErr w:type="gramEnd"/>
+      <w:r>
+        <w:rPr>
+          <w:rFonts w:ascii="Calibri" w:eastAsia="Calibri" w:hAnsi="Calibri" w:cs="Calibri"/>
+          <w:sz w:val="24"/>
+          <w:szCs w:val="24"/>
+        </w:rPr>
+        <w:t xml:space="preserve"> </w:t>
       </w:r>
       <w:hyperlink r:id="rId14">
         <w:r>
@@ -2114,7 +2252,25 @@
           <w:sz w:val="24"/>
           <w:szCs w:val="24"/>
         </w:rPr>
-        <w:t xml:space="preserve"> being used by AA drones. If not, then why not?</w:t>
+        <w:t xml:space="preserve"> being used by AA </w:t>
+      </w:r>
+      <w:proofErr w:type="gramStart"/>
+      <w:r>
+        <w:rPr>
+          <w:rFonts w:ascii="Calibri" w:eastAsia="Calibri" w:hAnsi="Calibri" w:cs="Calibri"/>
+          <w:sz w:val="24"/>
+          <w:szCs w:val="24"/>
+        </w:rPr>
+        <w:t>drones.</w:t>
+      </w:r>
+      <w:proofErr w:type="gramEnd"/>
+      <w:r>
+        <w:rPr>
+          <w:rFonts w:ascii="Calibri" w:eastAsia="Calibri" w:hAnsi="Calibri" w:cs="Calibri"/>
+          <w:sz w:val="24"/>
+          <w:szCs w:val="24"/>
+        </w:rPr>
+        <w:t xml:space="preserve"> If not, then why not?</w:t>
       </w:r>
     </w:p>
     <w:p>
@@ -2271,7 +2427,25 @@
           <w:sz w:val="24"/>
           <w:szCs w:val="24"/>
         </w:rPr>
-        <w:t xml:space="preserve">Uses Canny algorithm to detect edges and outline images in black and white by       calculating certain min and max thresholds </w:t>
+        <w:t xml:space="preserve">Uses </w:t>
+      </w:r>
+      <w:proofErr w:type="gramStart"/>
+      <w:r>
+        <w:rPr>
+          <w:rFonts w:ascii="Calibri" w:eastAsia="Calibri" w:hAnsi="Calibri" w:cs="Calibri"/>
+          <w:sz w:val="24"/>
+          <w:szCs w:val="24"/>
+        </w:rPr>
+        <w:t>Canny</w:t>
+      </w:r>
+      <w:proofErr w:type="gramEnd"/>
+      <w:r>
+        <w:rPr>
+          <w:rFonts w:ascii="Calibri" w:eastAsia="Calibri" w:hAnsi="Calibri" w:cs="Calibri"/>
+          <w:sz w:val="24"/>
+          <w:szCs w:val="24"/>
+        </w:rPr>
+        <w:t xml:space="preserve"> algorithm to detect edges and outline images in black and white by       calculating certain min and max thresholds </w:t>
       </w:r>
     </w:p>
     <w:p>
@@ -2630,13 +2804,23 @@
           <w:szCs w:val="24"/>
         </w:rPr>
       </w:pPr>
-      <w:r>
-        <w:rPr>
-          <w:rFonts w:ascii="Calibri" w:eastAsia="Calibri" w:hAnsi="Calibri" w:cs="Calibri"/>
-          <w:sz w:val="24"/>
-          <w:szCs w:val="24"/>
-        </w:rPr>
-        <w:t>have developed a program that matches key features from two photos using OpenCV</w:t>
+      <w:proofErr w:type="gramStart"/>
+      <w:r>
+        <w:rPr>
+          <w:rFonts w:ascii="Calibri" w:eastAsia="Calibri" w:hAnsi="Calibri" w:cs="Calibri"/>
+          <w:sz w:val="24"/>
+          <w:szCs w:val="24"/>
+        </w:rPr>
+        <w:t>have</w:t>
+      </w:r>
+      <w:proofErr w:type="gramEnd"/>
+      <w:r>
+        <w:rPr>
+          <w:rFonts w:ascii="Calibri" w:eastAsia="Calibri" w:hAnsi="Calibri" w:cs="Calibri"/>
+          <w:sz w:val="24"/>
+          <w:szCs w:val="24"/>
+        </w:rPr>
+        <w:t xml:space="preserve"> developed a program that matches key features from two photos using OpenCV</w:t>
       </w:r>
       <w:r>
         <w:rPr>
@@ -2687,13 +2871,23 @@
           <w:szCs w:val="24"/>
         </w:rPr>
       </w:pPr>
-      <w:r>
-        <w:rPr>
-          <w:rFonts w:ascii="Calibri" w:eastAsia="Calibri" w:hAnsi="Calibri" w:cs="Calibri"/>
-          <w:sz w:val="24"/>
-          <w:szCs w:val="24"/>
-        </w:rPr>
-        <w:t>have created outlined versions of the drone data that was provided to us by AA.</w:t>
+      <w:proofErr w:type="gramStart"/>
+      <w:r>
+        <w:rPr>
+          <w:rFonts w:ascii="Calibri" w:eastAsia="Calibri" w:hAnsi="Calibri" w:cs="Calibri"/>
+          <w:sz w:val="24"/>
+          <w:szCs w:val="24"/>
+        </w:rPr>
+        <w:t>have</w:t>
+      </w:r>
+      <w:proofErr w:type="gramEnd"/>
+      <w:r>
+        <w:rPr>
+          <w:rFonts w:ascii="Calibri" w:eastAsia="Calibri" w:hAnsi="Calibri" w:cs="Calibri"/>
+          <w:sz w:val="24"/>
+          <w:szCs w:val="24"/>
+        </w:rPr>
+        <w:t xml:space="preserve"> created outlined versions of the drone data that was provided to us by AA.</w:t>
       </w:r>
     </w:p>
     <w:p>
@@ -2893,8 +3087,6 @@
           <w:szCs w:val="24"/>
         </w:rPr>
       </w:pPr>
-      <w:bookmarkStart w:id="0" w:name="_GoBack"/>
-      <w:bookmarkEnd w:id="0"/>
     </w:p>
     <w:p>
       <w:pPr>
@@ -2948,6 +3140,69 @@
           <w:szCs w:val="24"/>
         </w:rPr>
       </w:pPr>
+      <w:r>
+        <w:rPr>
+          <w:rFonts w:ascii="Calibri" w:eastAsia="Calibri" w:hAnsi="Calibri" w:cs="Calibri"/>
+          <w:sz w:val="24"/>
+          <w:szCs w:val="24"/>
+        </w:rPr>
+        <w:t>Another one on photogrammetry:</w:t>
+      </w:r>
+    </w:p>
+    <w:p>
+      <w:pPr>
+        <w:ind w:left="720" w:right="-90"/>
+        <w:contextualSpacing/>
+        <w:rPr>
+          <w:rFonts w:ascii="Calibri" w:eastAsia="Calibri" w:hAnsi="Calibri" w:cs="Calibri"/>
+          <w:sz w:val="24"/>
+          <w:szCs w:val="24"/>
+        </w:rPr>
+      </w:pPr>
+      <w:hyperlink r:id="rId20" w:history="1">
+        <w:r>
+          <w:rPr>
+            <w:rStyle w:val="Hyperlink"/>
+            <w:rFonts w:ascii="Calibri" w:eastAsia="Calibri" w:hAnsi="Calibri" w:cs="Calibri"/>
+            <w:sz w:val="24"/>
+            <w:szCs w:val="24"/>
+          </w:rPr>
+          <w:t>http://opencv-</w:t>
+        </w:r>
+        <w:bookmarkStart w:id="0" w:name="_GoBack"/>
+        <w:bookmarkEnd w:id="0"/>
+        <w:r>
+          <w:rPr>
+            <w:rStyle w:val="Hyperlink"/>
+            <w:rFonts w:ascii="Calibri" w:eastAsia="Calibri" w:hAnsi="Calibri" w:cs="Calibri"/>
+            <w:sz w:val="24"/>
+            <w:szCs w:val="24"/>
+          </w:rPr>
+          <w:t>python-tutroals.readthedocs.io/en/latest/py_tutorials/py_feature2d/py_feature_homography/py_feature_homography.html</w:t>
+        </w:r>
+      </w:hyperlink>
+    </w:p>
+    <w:p>
+      <w:pPr>
+        <w:ind w:left="720" w:right="-90"/>
+        <w:contextualSpacing/>
+        <w:rPr>
+          <w:rFonts w:ascii="Calibri" w:eastAsia="Calibri" w:hAnsi="Calibri" w:cs="Calibri"/>
+          <w:sz w:val="24"/>
+          <w:szCs w:val="24"/>
+        </w:rPr>
+      </w:pPr>
+    </w:p>
+    <w:p>
+      <w:pPr>
+        <w:ind w:left="720" w:right="-90"/>
+        <w:contextualSpacing/>
+        <w:rPr>
+          <w:rFonts w:ascii="Calibri" w:eastAsia="Calibri" w:hAnsi="Calibri" w:cs="Calibri"/>
+          <w:sz w:val="24"/>
+          <w:szCs w:val="24"/>
+        </w:rPr>
+      </w:pPr>
     </w:p>
     <w:sectPr>
       <w:pgSz w:w="12240" w:h="15840"/>
@@ -2960,7 +3215,7 @@
 </file>
 
 <file path=word/numbering.xml><?xml version="1.0" encoding="utf-8"?>
-<w:numbering xmlns:wpc="http://schemas.microsoft.com/office/word/2010/wordprocessingCanvas" xmlns:cx="http://schemas.microsoft.com/office/drawing/2014/chartex" xmlns:cx1="http://schemas.microsoft.com/office/drawing/2015/9/8/chartex" xmlns:cx2="http://schemas.microsoft.com/office/drawing/2015/10/21/chartex" xmlns:cx3="http://schemas.microsoft.com/office/drawing/2016/5/9/chartex" xmlns:cx4="http://schemas.microsoft.com/office/drawing/2016/5/10/chartex" xmlns:cx5="http://schemas.microsoft.com/office/drawing/2016/5/11/chartex" xmlns:cx6="http://schemas.microsoft.com/office/drawing/2016/5/12/chartex" xmlns:cx7="http://schemas.microsoft.com/office/drawing/2016/5/13/chartex" xmlns:cx8="http://schemas.microsoft.com/office/drawing/2016/5/14/chartex" xmlns:mc="http://schemas.openxmlformats.org/markup-compatibility/2006" xmlns:aink="http://schemas.microsoft.com/office/drawing/2016/ink" xmlns:am3d="http://schemas.microsoft.com/office/drawing/2017/model3d" xmlns:o="urn:schemas-microsoft-com:office:office" xmlns:r="http://schemas.openxmlformats.org/officeDocument/2006/relationships" xmlns:m="http://schemas.openxmlformats.org/officeDocument/2006/math" xmlns:v="urn:schemas-microsoft-com:vml" xmlns:wp14="http://schemas.microsoft.com/office/word/2010/wordprocessingDrawing" xmlns:wp="http://schemas.openxmlformats.org/drawingml/2006/wordprocessingDrawing" xmlns:w10="urn:schemas-microsoft-com:office:word" xmlns:w="http://schemas.openxmlformats.org/wordprocessingml/2006/main" xmlns:w14="http://schemas.microsoft.com/office/word/2010/wordml" xmlns:w15="http://schemas.microsoft.com/office/word/2012/wordml" xmlns:w16cid="http://schemas.microsoft.com/office/word/2016/wordml/cid" xmlns:w16se="http://schemas.microsoft.com/office/word/2015/wordml/symex" xmlns:wpg="http://schemas.microsoft.com/office/word/2010/wordprocessingGroup" xmlns:wpi="http://schemas.microsoft.com/office/word/2010/wordprocessingInk" xmlns:wne="http://schemas.microsoft.com/office/word/2006/wordml" xmlns:wps="http://schemas.microsoft.com/office/word/2010/wordprocessingShape" mc:Ignorable="w14 w15 w16se w16cid wp14">
+<w:numbering xmlns:wpc="http://schemas.microsoft.com/office/word/2010/wordprocessingCanvas" xmlns:mc="http://schemas.openxmlformats.org/markup-compatibility/2006" xmlns:o="urn:schemas-microsoft-com:office:office" xmlns:r="http://schemas.openxmlformats.org/officeDocument/2006/relationships" xmlns:m="http://schemas.openxmlformats.org/officeDocument/2006/math" xmlns:v="urn:schemas-microsoft-com:vml" xmlns:wp14="http://schemas.microsoft.com/office/word/2010/wordprocessingDrawing" xmlns:wp="http://schemas.openxmlformats.org/drawingml/2006/wordprocessingDrawing" xmlns:w10="urn:schemas-microsoft-com:office:word" xmlns:w="http://schemas.openxmlformats.org/wordprocessingml/2006/main" xmlns:w14="http://schemas.microsoft.com/office/word/2010/wordml" xmlns:w15="http://schemas.microsoft.com/office/word/2012/wordml" xmlns:wpg="http://schemas.microsoft.com/office/word/2010/wordprocessingGroup" xmlns:wpi="http://schemas.microsoft.com/office/word/2010/wordprocessingInk" xmlns:wne="http://schemas.microsoft.com/office/word/2006/wordml" xmlns:wps="http://schemas.microsoft.com/office/word/2010/wordprocessingShape" mc:Ignorable="w14 w15 wp14">
   <w:abstractNum w:abstractNumId="0" w15:restartNumberingAfterBreak="0">
     <w:nsid w:val="069821BF"/>
     <w:multiLevelType w:val="multilevel"/>
@@ -4654,7 +4909,7 @@
 </file>
 
 <file path=word/styles.xml><?xml version="1.0" encoding="utf-8"?>
-<w:styles xmlns:mc="http://schemas.openxmlformats.org/markup-compatibility/2006" xmlns:r="http://schemas.openxmlformats.org/officeDocument/2006/relationships" xmlns:w="http://schemas.openxmlformats.org/wordprocessingml/2006/main" xmlns:w14="http://schemas.microsoft.com/office/word/2010/wordml" xmlns:w15="http://schemas.microsoft.com/office/word/2012/wordml" xmlns:w16cid="http://schemas.microsoft.com/office/word/2016/wordml/cid" xmlns:w16se="http://schemas.microsoft.com/office/word/2015/wordml/symex" mc:Ignorable="w14 w15 w16se w16cid">
+<w:styles xmlns:mc="http://schemas.openxmlformats.org/markup-compatibility/2006" xmlns:r="http://schemas.openxmlformats.org/officeDocument/2006/relationships" xmlns:w="http://schemas.openxmlformats.org/wordprocessingml/2006/main" xmlns:w14="http://schemas.microsoft.com/office/word/2010/wordml" xmlns:w15="http://schemas.microsoft.com/office/word/2012/wordml" mc:Ignorable="w14 w15">
   <w:docDefaults>
     <w:rPrDefault>
       <w:rPr>
@@ -4670,7 +4925,7 @@
       </w:pPr>
     </w:pPrDefault>
   </w:docDefaults>
-  <w:latentStyles w:defLockedState="0" w:defUIPriority="99" w:defSemiHidden="0" w:defUnhideWhenUsed="0" w:defQFormat="0" w:count="375">
+  <w:latentStyles w:defLockedState="0" w:defUIPriority="99" w:defSemiHidden="0" w:defUnhideWhenUsed="0" w:defQFormat="0" w:count="371">
     <w:lsdException w:name="Normal" w:uiPriority="0" w:qFormat="1"/>
     <w:lsdException w:name="heading 1" w:uiPriority="9" w:qFormat="1"/>
     <w:lsdException w:name="heading 2" w:semiHidden="1" w:uiPriority="9" w:unhideWhenUsed="1" w:qFormat="1"/>
@@ -5042,10 +5297,6 @@
     <w:lsdException w:name="List Table 5 Dark Accent 6" w:uiPriority="50"/>
     <w:lsdException w:name="List Table 6 Colorful Accent 6" w:uiPriority="51"/>
     <w:lsdException w:name="List Table 7 Colorful Accent 6" w:uiPriority="52"/>
-    <w:lsdException w:name="Mention" w:semiHidden="1" w:unhideWhenUsed="1"/>
-    <w:lsdException w:name="Smart Hyperlink" w:semiHidden="1" w:unhideWhenUsed="1"/>
-    <w:lsdException w:name="Hashtag" w:semiHidden="1" w:unhideWhenUsed="1"/>
-    <w:lsdException w:name="Unresolved Mention" w:semiHidden="1" w:unhideWhenUsed="1"/>
   </w:latentStyles>
   <w:style w:type="paragraph" w:default="1" w:styleId="Normal">
     <w:name w:val="Normal"/>
@@ -5219,7 +5470,7 @@
       <w:u w:val="single"/>
     </w:rPr>
   </w:style>
-  <w:style w:type="character" w:styleId="UnresolvedMention">
+  <w:style w:type="character" w:customStyle="1" w:styleId="UnresolvedMention">
     <w:name w:val="Unresolved Mention"/>
     <w:basedOn w:val="DefaultParagraphFont"/>
     <w:uiPriority w:val="99"/>

</xml_diff>

<commit_message>
brute force matching comparison of techniques
</commit_message>
<xml_diff>
--- a/Documents/GoogleDoc/group notes.docx
+++ b/Documents/GoogleDoc/group notes.docx
@@ -3167,10 +3167,61 @@
             <w:sz w:val="24"/>
             <w:szCs w:val="24"/>
           </w:rPr>
-          <w:t>http://opencv-</w:t>
+          <w:t>http://opencv-python-tutroals.readthedocs.io/en/latest/py_tutorials/py_feature2d/py_feature_homography/py_feature_homography.html</w:t>
         </w:r>
-        <w:bookmarkStart w:id="0" w:name="_GoBack"/>
-        <w:bookmarkEnd w:id="0"/>
+      </w:hyperlink>
+    </w:p>
+    <w:p>
+      <w:pPr>
+        <w:ind w:left="720" w:right="-90"/>
+        <w:contextualSpacing/>
+        <w:rPr>
+          <w:rFonts w:ascii="Calibri" w:eastAsia="Calibri" w:hAnsi="Calibri" w:cs="Calibri"/>
+          <w:sz w:val="24"/>
+          <w:szCs w:val="24"/>
+        </w:rPr>
+      </w:pPr>
+    </w:p>
+    <w:p>
+      <w:pPr>
+        <w:ind w:left="720" w:right="-90"/>
+        <w:contextualSpacing/>
+        <w:rPr>
+          <w:rFonts w:ascii="Calibri" w:eastAsia="Calibri" w:hAnsi="Calibri" w:cs="Calibri"/>
+          <w:sz w:val="24"/>
+          <w:szCs w:val="24"/>
+        </w:rPr>
+      </w:pPr>
+      <w:r>
+        <w:rPr>
+          <w:rFonts w:ascii="Calibri" w:eastAsia="Calibri" w:hAnsi="Calibri" w:cs="Calibri"/>
+          <w:sz w:val="24"/>
+          <w:szCs w:val="24"/>
+        </w:rPr>
+        <w:t>Brute force matching comparing: SIFT, SURF</w:t>
+      </w:r>
+      <w:proofErr w:type="gramStart"/>
+      <w:r>
+        <w:rPr>
+          <w:rFonts w:ascii="Calibri" w:eastAsia="Calibri" w:hAnsi="Calibri" w:cs="Calibri"/>
+          <w:sz w:val="24"/>
+          <w:szCs w:val="24"/>
+        </w:rPr>
+        <w:t>,ORB</w:t>
+      </w:r>
+      <w:proofErr w:type="gramEnd"/>
+    </w:p>
+    <w:p>
+      <w:pPr>
+        <w:ind w:left="720" w:right="-90"/>
+        <w:contextualSpacing/>
+        <w:rPr>
+          <w:rFonts w:ascii="Calibri" w:eastAsia="Calibri" w:hAnsi="Calibri" w:cs="Calibri"/>
+          <w:sz w:val="24"/>
+          <w:szCs w:val="24"/>
+        </w:rPr>
+      </w:pPr>
+      <w:hyperlink r:id="rId21" w:history="1">
         <w:r>
           <w:rPr>
             <w:rStyle w:val="Hyperlink"/>
@@ -3178,7 +3229,7 @@
             <w:sz w:val="24"/>
             <w:szCs w:val="24"/>
           </w:rPr>
-          <w:t>python-tutroals.readthedocs.io/en/latest/py_tutorials/py_feature2d/py_feature_homography/py_feature_homography.html</w:t>
+          <w:t>https://docs.opencv.org/3.3.0/dc/dc3/tutorial_py_matcher.html</w:t>
         </w:r>
       </w:hyperlink>
     </w:p>
@@ -3192,17 +3243,8 @@
           <w:szCs w:val="24"/>
         </w:rPr>
       </w:pPr>
-    </w:p>
-    <w:p>
-      <w:pPr>
-        <w:ind w:left="720" w:right="-90"/>
-        <w:contextualSpacing/>
-        <w:rPr>
-          <w:rFonts w:ascii="Calibri" w:eastAsia="Calibri" w:hAnsi="Calibri" w:cs="Calibri"/>
-          <w:sz w:val="24"/>
-          <w:szCs w:val="24"/>
-        </w:rPr>
-      </w:pPr>
+      <w:bookmarkStart w:id="0" w:name="_GoBack"/>
+      <w:bookmarkEnd w:id="0"/>
     </w:p>
     <w:sectPr>
       <w:pgSz w:w="12240" w:h="15840"/>

</xml_diff>

<commit_message>
update notes from 6/25
</commit_message>
<xml_diff>
--- a/Documents/GoogleDoc/group notes.docx
+++ b/Documents/GoogleDoc/group notes.docx
@@ -3124,7 +3124,49 @@
           <w:sz w:val="24"/>
           <w:szCs w:val="24"/>
         </w:rPr>
-        <w:t>COMPL</w:t>
+        <w:t>Email to AA:</w:t>
+      </w:r>
+    </w:p>
+    <w:p>
+      <w:pPr>
+        <w:ind w:left="720" w:right="-90"/>
+        <w:contextualSpacing/>
+        <w:rPr>
+          <w:rFonts w:ascii="Calibri" w:eastAsia="Calibri" w:hAnsi="Calibri" w:cs="Calibri"/>
+          <w:sz w:val="24"/>
+          <w:szCs w:val="24"/>
+          <w:lang w:val="en-US"/>
+        </w:rPr>
+      </w:pPr>
+      <w:r>
+        <w:rPr>
+          <w:rFonts w:ascii="Calibri" w:eastAsia="Calibri" w:hAnsi="Calibri" w:cs="Calibri"/>
+          <w:sz w:val="24"/>
+          <w:szCs w:val="24"/>
+          <w:lang w:val="en-US"/>
+        </w:rPr>
+        <w:t>We thought we'd give you an update on what we're doing.</w:t>
+      </w:r>
+    </w:p>
+    <w:p>
+      <w:pPr>
+        <w:ind w:left="720" w:right="-90"/>
+        <w:contextualSpacing/>
+        <w:rPr>
+          <w:rFonts w:ascii="Calibri" w:eastAsia="Calibri" w:hAnsi="Calibri" w:cs="Calibri"/>
+          <w:sz w:val="24"/>
+          <w:szCs w:val="24"/>
+          <w:lang w:val="en-US"/>
+        </w:rPr>
+      </w:pPr>
+      <w:r>
+        <w:rPr>
+          <w:rFonts w:ascii="Calibri" w:eastAsia="Calibri" w:hAnsi="Calibri" w:cs="Calibri"/>
+          <w:sz w:val="24"/>
+          <w:szCs w:val="24"/>
+          <w:lang w:val="en-US"/>
+        </w:rPr>
+        <w:t>Int</w:t>
       </w:r>
       <w:bookmarkStart w:id="0" w:name="_GoBack"/>
       <w:bookmarkEnd w:id="0"/>
@@ -3133,8 +3175,250 @@
           <w:rFonts w:ascii="Calibri" w:eastAsia="Calibri" w:hAnsi="Calibri" w:cs="Calibri"/>
           <w:sz w:val="24"/>
           <w:szCs w:val="24"/>
-        </w:rPr>
-        <w:t xml:space="preserve">ETE LECTURE ON PHOTOGRAMMETRY: </w:t>
+          <w:lang w:val="en-US"/>
+        </w:rPr>
+        <w:t>o last week, we were still pursuing the idea that the latitude, longitude and altitude could be used to group our pictures by camera orientation instead of using time consuming pixel matching. However, we found that information to be too unreliable so shut that down.</w:t>
+      </w:r>
+    </w:p>
+    <w:p>
+      <w:pPr>
+        <w:ind w:left="720" w:right="-90"/>
+        <w:contextualSpacing/>
+        <w:rPr>
+          <w:rFonts w:ascii="Calibri" w:eastAsia="Calibri" w:hAnsi="Calibri" w:cs="Calibri"/>
+          <w:sz w:val="24"/>
+          <w:szCs w:val="24"/>
+          <w:lang w:val="en-US"/>
+        </w:rPr>
+      </w:pPr>
+      <w:r>
+        <w:rPr>
+          <w:rFonts w:ascii="Calibri" w:eastAsia="Calibri" w:hAnsi="Calibri" w:cs="Calibri"/>
+          <w:sz w:val="24"/>
+          <w:szCs w:val="24"/>
+          <w:lang w:val="en-US"/>
+        </w:rPr>
+        <w:t>We then started looking at color histograms as a way to accomplish that.</w:t>
+      </w:r>
+    </w:p>
+    <w:p>
+      <w:pPr>
+        <w:ind w:left="720" w:right="-90"/>
+        <w:contextualSpacing/>
+        <w:rPr>
+          <w:rFonts w:ascii="Calibri" w:eastAsia="Calibri" w:hAnsi="Calibri" w:cs="Calibri"/>
+          <w:sz w:val="24"/>
+          <w:szCs w:val="24"/>
+          <w:lang w:val="en-US"/>
+        </w:rPr>
+      </w:pPr>
+      <w:r>
+        <w:rPr>
+          <w:rFonts w:ascii="Calibri" w:eastAsia="Calibri" w:hAnsi="Calibri" w:cs="Calibri"/>
+          <w:sz w:val="24"/>
+          <w:szCs w:val="24"/>
+          <w:lang w:val="en-US"/>
+        </w:rPr>
+        <w:t>If we could compare color histograms we should be able to classify pictures by their orientation-we are working on that now.</w:t>
+      </w:r>
+    </w:p>
+    <w:p>
+      <w:pPr>
+        <w:ind w:left="720" w:right="-90"/>
+        <w:contextualSpacing/>
+        <w:rPr>
+          <w:rFonts w:ascii="Calibri" w:eastAsia="Calibri" w:hAnsi="Calibri" w:cs="Calibri"/>
+          <w:sz w:val="24"/>
+          <w:szCs w:val="24"/>
+          <w:lang w:val="en-US"/>
+        </w:rPr>
+      </w:pPr>
+      <w:r>
+        <w:rPr>
+          <w:rFonts w:ascii="Calibri" w:eastAsia="Calibri" w:hAnsi="Calibri" w:cs="Calibri"/>
+          <w:sz w:val="24"/>
+          <w:szCs w:val="24"/>
+          <w:lang w:val="en-US"/>
+        </w:rPr>
+        <w:t xml:space="preserve">We managed to get </w:t>
+      </w:r>
+      <w:proofErr w:type="spellStart"/>
+      <w:r>
+        <w:rPr>
+          <w:rFonts w:ascii="Calibri" w:eastAsia="Calibri" w:hAnsi="Calibri" w:cs="Calibri"/>
+          <w:sz w:val="24"/>
+          <w:szCs w:val="24"/>
+          <w:lang w:val="en-US"/>
+        </w:rPr>
+        <w:t>VisualSFM</w:t>
+      </w:r>
+      <w:proofErr w:type="spellEnd"/>
+      <w:r>
+        <w:rPr>
+          <w:rFonts w:ascii="Calibri" w:eastAsia="Calibri" w:hAnsi="Calibri" w:cs="Calibri"/>
+          <w:sz w:val="24"/>
+          <w:szCs w:val="24"/>
+          <w:lang w:val="en-US"/>
+        </w:rPr>
+        <w:t xml:space="preserve"> to render a dense point cloud from all pictures but that process is very time consuming.</w:t>
+      </w:r>
+    </w:p>
+    <w:p>
+      <w:pPr>
+        <w:ind w:left="720" w:right="-90"/>
+        <w:contextualSpacing/>
+        <w:rPr>
+          <w:rFonts w:ascii="Calibri" w:eastAsia="Calibri" w:hAnsi="Calibri" w:cs="Calibri"/>
+          <w:sz w:val="24"/>
+          <w:szCs w:val="24"/>
+          <w:lang w:val="en-US"/>
+        </w:rPr>
+      </w:pPr>
+      <w:r>
+        <w:rPr>
+          <w:rFonts w:ascii="Calibri" w:eastAsia="Calibri" w:hAnsi="Calibri" w:cs="Calibri"/>
+          <w:sz w:val="24"/>
+          <w:szCs w:val="24"/>
+          <w:lang w:val="en-US"/>
+        </w:rPr>
+        <w:t>Perhaps feeding it only similar pictures will increase speed and accuracy?</w:t>
+      </w:r>
+    </w:p>
+    <w:p>
+      <w:pPr>
+        <w:ind w:left="720" w:right="-90"/>
+        <w:contextualSpacing/>
+        <w:rPr>
+          <w:rFonts w:ascii="Calibri" w:eastAsia="Calibri" w:hAnsi="Calibri" w:cs="Calibri"/>
+          <w:sz w:val="24"/>
+          <w:szCs w:val="24"/>
+          <w:lang w:val="en-US"/>
+        </w:rPr>
+      </w:pPr>
+      <w:r>
+        <w:rPr>
+          <w:rFonts w:ascii="Calibri" w:eastAsia="Calibri" w:hAnsi="Calibri" w:cs="Calibri"/>
+          <w:sz w:val="24"/>
+          <w:szCs w:val="24"/>
+          <w:lang w:val="en-US"/>
+        </w:rPr>
+        <w:t xml:space="preserve">We are trying to dig deeper into the components of </w:t>
+      </w:r>
+      <w:proofErr w:type="spellStart"/>
+      <w:r>
+        <w:rPr>
+          <w:rFonts w:ascii="Calibri" w:eastAsia="Calibri" w:hAnsi="Calibri" w:cs="Calibri"/>
+          <w:sz w:val="24"/>
+          <w:szCs w:val="24"/>
+          <w:lang w:val="en-US"/>
+        </w:rPr>
+        <w:t>VisualSFM</w:t>
+      </w:r>
+      <w:proofErr w:type="spellEnd"/>
+      <w:r>
+        <w:rPr>
+          <w:rFonts w:ascii="Calibri" w:eastAsia="Calibri" w:hAnsi="Calibri" w:cs="Calibri"/>
+          <w:sz w:val="24"/>
+          <w:szCs w:val="24"/>
+          <w:lang w:val="en-US"/>
+        </w:rPr>
+        <w:t xml:space="preserve"> to see if we can figure out what it is doing and possibly reverse engineer it or a subset of it.</w:t>
+      </w:r>
+    </w:p>
+    <w:p>
+      <w:pPr>
+        <w:ind w:left="720" w:right="-90"/>
+        <w:contextualSpacing/>
+        <w:rPr>
+          <w:rFonts w:ascii="Calibri" w:eastAsia="Calibri" w:hAnsi="Calibri" w:cs="Calibri"/>
+          <w:sz w:val="24"/>
+          <w:szCs w:val="24"/>
+          <w:lang w:val="en-US"/>
+        </w:rPr>
+      </w:pPr>
+    </w:p>
+    <w:p>
+      <w:pPr>
+        <w:ind w:left="720" w:right="-90"/>
+        <w:contextualSpacing/>
+        <w:rPr>
+          <w:rFonts w:ascii="Calibri" w:eastAsia="Calibri" w:hAnsi="Calibri" w:cs="Calibri"/>
+          <w:sz w:val="24"/>
+          <w:szCs w:val="24"/>
+          <w:lang w:val="en-US"/>
+        </w:rPr>
+      </w:pPr>
+      <w:r>
+        <w:rPr>
+          <w:rFonts w:ascii="Calibri" w:eastAsia="Calibri" w:hAnsi="Calibri" w:cs="Calibri"/>
+          <w:sz w:val="24"/>
+          <w:szCs w:val="24"/>
+          <w:lang w:val="en-US"/>
+        </w:rPr>
+        <w:t>Looking forward to our discussion tomorrow and hoping that additional computing power can be arranged through AA.</w:t>
+      </w:r>
+    </w:p>
+    <w:p>
+      <w:pPr>
+        <w:ind w:left="720" w:right="-90"/>
+        <w:contextualSpacing/>
+        <w:rPr>
+          <w:rFonts w:ascii="Calibri" w:eastAsia="Calibri" w:hAnsi="Calibri" w:cs="Calibri"/>
+          <w:sz w:val="24"/>
+          <w:szCs w:val="24"/>
+          <w:lang w:val="en-US"/>
+        </w:rPr>
+      </w:pPr>
+    </w:p>
+    <w:p>
+      <w:pPr>
+        <w:ind w:left="720" w:right="-90"/>
+        <w:contextualSpacing/>
+        <w:rPr>
+          <w:rFonts w:ascii="Calibri" w:eastAsia="Calibri" w:hAnsi="Calibri" w:cs="Calibri"/>
+          <w:sz w:val="24"/>
+          <w:szCs w:val="24"/>
+          <w:lang w:val="en-US"/>
+        </w:rPr>
+      </w:pPr>
+      <w:r>
+        <w:rPr>
+          <w:rFonts w:ascii="Calibri" w:eastAsia="Calibri" w:hAnsi="Calibri" w:cs="Calibri"/>
+          <w:sz w:val="24"/>
+          <w:szCs w:val="24"/>
+          <w:lang w:val="en-US"/>
+        </w:rPr>
+        <w:t>Monmouth SRP Team</w:t>
+      </w:r>
+    </w:p>
+    <w:p>
+      <w:pPr>
+        <w:ind w:left="720" w:right="-90"/>
+        <w:contextualSpacing/>
+        <w:rPr>
+          <w:rFonts w:ascii="Calibri" w:eastAsia="Calibri" w:hAnsi="Calibri" w:cs="Calibri"/>
+          <w:sz w:val="24"/>
+          <w:szCs w:val="24"/>
+        </w:rPr>
+      </w:pPr>
+    </w:p>
+    <w:p>
+      <w:pPr>
+        <w:ind w:left="720" w:right="-90"/>
+        <w:contextualSpacing/>
+        <w:rPr>
+          <w:rFonts w:ascii="Calibri" w:eastAsia="Calibri" w:hAnsi="Calibri" w:cs="Calibri"/>
+          <w:sz w:val="24"/>
+          <w:szCs w:val="24"/>
+        </w:rPr>
+      </w:pPr>
+      <w:r>
+        <w:rPr>
+          <w:rFonts w:ascii="Calibri" w:eastAsia="Calibri" w:hAnsi="Calibri" w:cs="Calibri"/>
+          <w:sz w:val="24"/>
+          <w:szCs w:val="24"/>
+        </w:rPr>
+        <w:t xml:space="preserve">COMPLETE LECTURE ON PHOTOGRAMMETRY: </w:t>
       </w:r>
       <w:hyperlink r:id="rId19" w:history="1">
         <w:r>
@@ -5464,7 +5748,6 @@
   <w:style w:type="character" w:default="1" w:styleId="DefaultParagraphFont">
     <w:name w:val="Default Paragraph Font"/>
     <w:uiPriority w:val="1"/>
-    <w:semiHidden/>
     <w:unhideWhenUsed/>
   </w:style>
   <w:style w:type="table" w:default="1" w:styleId="TableNormal">

</xml_diff>

<commit_message>
OpenCV Source Code link
</commit_message>
<xml_diff>
--- a/Documents/GoogleDoc/group notes.docx
+++ b/Documents/GoogleDoc/group notes.docx
@@ -2893,8 +2893,6 @@
           <w:szCs w:val="24"/>
         </w:rPr>
       </w:pPr>
-      <w:bookmarkStart w:id="0" w:name="_GoBack"/>
-      <w:bookmarkEnd w:id="0"/>
     </w:p>
     <w:p>
       <w:pPr>
@@ -2937,6 +2935,71 @@
           <w:szCs w:val="24"/>
         </w:rPr>
       </w:pPr>
+    </w:p>
+    <w:p>
+      <w:pPr>
+        <w:ind w:left="720" w:right="-90"/>
+        <w:contextualSpacing/>
+        <w:rPr>
+          <w:rFonts w:ascii="Calibri" w:eastAsia="Calibri" w:hAnsi="Calibri" w:cs="Calibri"/>
+          <w:sz w:val="24"/>
+          <w:szCs w:val="24"/>
+        </w:rPr>
+      </w:pPr>
+      <w:r>
+        <w:rPr>
+          <w:rFonts w:ascii="Calibri" w:eastAsia="Calibri" w:hAnsi="Calibri" w:cs="Calibri"/>
+          <w:sz w:val="24"/>
+          <w:szCs w:val="24"/>
+        </w:rPr>
+        <w:t>Link to OpenCV Source Codes:</w:t>
+      </w:r>
+    </w:p>
+    <w:p>
+      <w:pPr>
+        <w:ind w:left="720" w:right="-90"/>
+        <w:contextualSpacing/>
+        <w:rPr>
+          <w:rFonts w:ascii="Calibri" w:eastAsia="Calibri" w:hAnsi="Calibri" w:cs="Calibri"/>
+          <w:sz w:val="24"/>
+          <w:szCs w:val="24"/>
+        </w:rPr>
+      </w:pPr>
+      <w:hyperlink r:id="rId20" w:history="1">
+        <w:r>
+          <w:rPr>
+            <w:rStyle w:val="Hyperlink"/>
+            <w:rFonts w:ascii="Calibri" w:eastAsia="Calibri" w:hAnsi="Calibri" w:cs="Calibri"/>
+            <w:sz w:val="24"/>
+            <w:szCs w:val="24"/>
+          </w:rPr>
+          <w:t>https://github.com/opencv/opencv/tree/master/samples/cpp/tutorial_code/Histograms_Matching</w:t>
+        </w:r>
+      </w:hyperlink>
+    </w:p>
+    <w:p>
+      <w:pPr>
+        <w:ind w:left="720" w:right="-90"/>
+        <w:contextualSpacing/>
+        <w:rPr>
+          <w:rFonts w:ascii="Calibri" w:eastAsia="Calibri" w:hAnsi="Calibri" w:cs="Calibri"/>
+          <w:sz w:val="24"/>
+          <w:szCs w:val="24"/>
+        </w:rPr>
+      </w:pPr>
+    </w:p>
+    <w:p>
+      <w:pPr>
+        <w:ind w:left="720" w:right="-90"/>
+        <w:contextualSpacing/>
+        <w:rPr>
+          <w:rFonts w:ascii="Calibri" w:eastAsia="Calibri" w:hAnsi="Calibri" w:cs="Calibri"/>
+          <w:sz w:val="24"/>
+          <w:szCs w:val="24"/>
+        </w:rPr>
+      </w:pPr>
+      <w:bookmarkStart w:id="0" w:name="_GoBack"/>
+      <w:bookmarkEnd w:id="0"/>
     </w:p>
     <w:p>
       <w:pPr>

</xml_diff>

<commit_message>
renderings from Pix4D Rutgers and AA
</commit_message>
<xml_diff>
--- a/Documents/GoogleDoc/group notes.docx
+++ b/Documents/GoogleDoc/group notes.docx
@@ -1,6 +1,6 @@
 
 <file path=word/document.xml><?xml version="1.0" encoding="utf-8"?>
-<w:document xmlns:wpc="http://schemas.microsoft.com/office/word/2010/wordprocessingCanvas" xmlns:cx="http://schemas.microsoft.com/office/drawing/2014/chartex" xmlns:cx1="http://schemas.microsoft.com/office/drawing/2015/9/8/chartex" xmlns:cx2="http://schemas.microsoft.com/office/drawing/2015/10/21/chartex" xmlns:cx3="http://schemas.microsoft.com/office/drawing/2016/5/9/chartex" xmlns:cx4="http://schemas.microsoft.com/office/drawing/2016/5/10/chartex" xmlns:cx5="http://schemas.microsoft.com/office/drawing/2016/5/11/chartex" xmlns:cx6="http://schemas.microsoft.com/office/drawing/2016/5/12/chartex" xmlns:cx7="http://schemas.microsoft.com/office/drawing/2016/5/13/chartex" xmlns:cx8="http://schemas.microsoft.com/office/drawing/2016/5/14/chartex" xmlns:mc="http://schemas.openxmlformats.org/markup-compatibility/2006" xmlns:aink="http://schemas.microsoft.com/office/drawing/2016/ink" xmlns:am3d="http://schemas.microsoft.com/office/drawing/2017/model3d" xmlns:o="urn:schemas-microsoft-com:office:office" xmlns:r="http://schemas.openxmlformats.org/officeDocument/2006/relationships" xmlns:m="http://schemas.openxmlformats.org/officeDocument/2006/math" xmlns:v="urn:schemas-microsoft-com:vml" xmlns:wp14="http://schemas.microsoft.com/office/word/2010/wordprocessingDrawing" xmlns:wp="http://schemas.openxmlformats.org/drawingml/2006/wordprocessingDrawing" xmlns:w10="urn:schemas-microsoft-com:office:word" xmlns:w="http://schemas.openxmlformats.org/wordprocessingml/2006/main" xmlns:w14="http://schemas.microsoft.com/office/word/2010/wordml" xmlns:w15="http://schemas.microsoft.com/office/word/2012/wordml" xmlns:w16cid="http://schemas.microsoft.com/office/word/2016/wordml/cid" xmlns:w16se="http://schemas.microsoft.com/office/word/2015/wordml/symex" xmlns:wpg="http://schemas.microsoft.com/office/word/2010/wordprocessingGroup" xmlns:wpi="http://schemas.microsoft.com/office/word/2010/wordprocessingInk" xmlns:wne="http://schemas.microsoft.com/office/word/2006/wordml" xmlns:wps="http://schemas.microsoft.com/office/word/2010/wordprocessingShape" mc:Ignorable="w14 w15 w16se w16cid wp14">
+<w:document xmlns:wpc="http://schemas.microsoft.com/office/word/2010/wordprocessingCanvas" xmlns:mc="http://schemas.openxmlformats.org/markup-compatibility/2006" xmlns:o="urn:schemas-microsoft-com:office:office" xmlns:r="http://schemas.openxmlformats.org/officeDocument/2006/relationships" xmlns:m="http://schemas.openxmlformats.org/officeDocument/2006/math" xmlns:v="urn:schemas-microsoft-com:vml" xmlns:wp14="http://schemas.microsoft.com/office/word/2010/wordprocessingDrawing" xmlns:wp="http://schemas.openxmlformats.org/drawingml/2006/wordprocessingDrawing" xmlns:w10="urn:schemas-microsoft-com:office:word" xmlns:w="http://schemas.openxmlformats.org/wordprocessingml/2006/main" xmlns:w14="http://schemas.microsoft.com/office/word/2010/wordml" xmlns:w15="http://schemas.microsoft.com/office/word/2012/wordml" xmlns:wpg="http://schemas.microsoft.com/office/word/2010/wordprocessingGroup" xmlns:wpi="http://schemas.microsoft.com/office/word/2010/wordprocessingInk" xmlns:wne="http://schemas.microsoft.com/office/word/2006/wordml" xmlns:wps="http://schemas.microsoft.com/office/word/2010/wordprocessingShape" mc:Ignorable="w14 w15 wp14">
   <w:body>
     <w:p>
       <w:pPr>
@@ -168,12 +168,18 @@
           <w:u w:val="single"/>
         </w:rPr>
       </w:pPr>
+      <w:r>
+        <w:rPr>
+          <w:u w:val="single"/>
+        </w:rPr>
+        <w:t>Questions</w:t>
+      </w:r>
       <w:proofErr w:type="gramStart"/>
       <w:r>
         <w:rPr>
           <w:u w:val="single"/>
         </w:rPr>
-        <w:t>Questions?:</w:t>
+        <w:t>?:</w:t>
       </w:r>
       <w:proofErr w:type="gramEnd"/>
     </w:p>
@@ -198,15 +204,7 @@
         <w:contextualSpacing/>
       </w:pPr>
       <w:r>
-        <w:t xml:space="preserve">What program </w:t>
-      </w:r>
-      <w:proofErr w:type="gramStart"/>
-      <w:r>
-        <w:t>is capable of doing</w:t>
-      </w:r>
-      <w:proofErr w:type="gramEnd"/>
-      <w:r>
-        <w:t xml:space="preserve"> this?</w:t>
+        <w:t>What program is capable of doing this?</w:t>
       </w:r>
     </w:p>
     <w:p>
@@ -242,13 +240,8 @@
         <w:contextualSpacing/>
       </w:pPr>
       <w:r>
-        <w:t xml:space="preserve">Can we create a 3D image from a 2D </w:t>
-      </w:r>
-      <w:proofErr w:type="gramStart"/>
-      <w:r>
-        <w:t>image</w:t>
-      </w:r>
-      <w:proofErr w:type="gramEnd"/>
+        <w:t>Can we create a 3D image from a 2D image</w:t>
+      </w:r>
     </w:p>
     <w:p>
       <w:pPr>
@@ -332,13 +325,8 @@
         </w:numPr>
         <w:contextualSpacing/>
       </w:pPr>
-      <w:proofErr w:type="gramStart"/>
-      <w:r>
-        <w:t>N.E.O.N :</w:t>
-      </w:r>
-      <w:proofErr w:type="gramEnd"/>
-      <w:r>
-        <w:t xml:space="preserve"> free LiDAR data</w:t>
+      <w:r>
+        <w:t>N.E.O.N : free LiDAR data</w:t>
       </w:r>
     </w:p>
     <w:p/>
@@ -380,15 +368,7 @@
         <w:contextualSpacing/>
       </w:pPr>
       <w:r>
-        <w:t xml:space="preserve">Mahmoud </w:t>
-      </w:r>
-      <w:proofErr w:type="gramStart"/>
-      <w:r>
-        <w:t>Shabana :</w:t>
-      </w:r>
-      <w:proofErr w:type="gramEnd"/>
-      <w:r>
-        <w:t xml:space="preserve"> (646)427-8840</w:t>
+        <w:t>Mahmoud Shabana : (646)427-8840</w:t>
       </w:r>
     </w:p>
     <w:p>
@@ -625,10 +605,18 @@
     </w:p>
     <w:p>
       <w:r>
-        <w:t xml:space="preserve">They would like us to help them calculate camera placement using Vulkan platform. We need to use input they give us and use the Vulkan </w:t>
+        <w:t xml:space="preserve">They would like us to help them calculate camera placement using Vulkan platform. We need to use input they give us and use the </w:t>
       </w:r>
       <w:proofErr w:type="spellStart"/>
       <w:r>
+        <w:t>Vulkan</w:t>
+      </w:r>
+      <w:proofErr w:type="spellEnd"/>
+      <w:r>
+        <w:t xml:space="preserve"> </w:t>
+      </w:r>
+      <w:proofErr w:type="spellStart"/>
+      <w:r>
         <w:t>api</w:t>
       </w:r>
       <w:proofErr w:type="spellEnd"/>
@@ -638,17 +626,25 @@
     </w:p>
     <w:p>
       <w:r>
-        <w:t xml:space="preserve">Team needs to look at “Resource links” document provided by AA on the shared google </w:t>
+        <w:t>Team needs to look at “Resource links” document provided by AA on the shared google drive</w:t>
       </w:r>
       <w:proofErr w:type="gramStart"/>
       <w:r>
-        <w:t>drive..</w:t>
+        <w:t>..</w:t>
       </w:r>
       <w:proofErr w:type="gramEnd"/>
     </w:p>
     <w:p>
       <w:r>
-        <w:t xml:space="preserve">Expecting more resources on Vulkan </w:t>
+        <w:t xml:space="preserve">Expecting more resources on </w:t>
+      </w:r>
+      <w:proofErr w:type="spellStart"/>
+      <w:r>
+        <w:t>Vulkan</w:t>
+      </w:r>
+      <w:proofErr w:type="spellEnd"/>
+      <w:r>
+        <w:t xml:space="preserve"> </w:t>
       </w:r>
       <w:proofErr w:type="spellStart"/>
       <w:r>
@@ -1275,25 +1271,7 @@
           <w:sz w:val="24"/>
           <w:szCs w:val="24"/>
         </w:rPr>
-        <w:t xml:space="preserve">How to use TF to locate the common points in objects from multiple images then use those points to calculate actual camera position. (1 second = about 6 ft). </w:t>
-      </w:r>
-      <w:proofErr w:type="gramStart"/>
-      <w:r>
-        <w:rPr>
-          <w:rFonts w:ascii="Calibri" w:eastAsia="Calibri" w:hAnsi="Calibri" w:cs="Calibri"/>
-          <w:sz w:val="24"/>
-          <w:szCs w:val="24"/>
-        </w:rPr>
-        <w:t>So</w:t>
-      </w:r>
-      <w:proofErr w:type="gramEnd"/>
-      <w:r>
-        <w:rPr>
-          <w:rFonts w:ascii="Calibri" w:eastAsia="Calibri" w:hAnsi="Calibri" w:cs="Calibri"/>
-          <w:sz w:val="24"/>
-          <w:szCs w:val="24"/>
-        </w:rPr>
-        <w:t xml:space="preserve"> we would want to do better than that and do the calculations rapidly.</w:t>
+        <w:t>How to use TF to locate the common points in objects from multiple images then use those points to calculate actual camera position. (1 second = about 6 ft). So we would want to do better than that and do the calculations rapidly.</w:t>
       </w:r>
     </w:p>
     <w:p>
@@ -1510,7 +1488,107 @@
           <w:sz w:val="24"/>
           <w:szCs w:val="24"/>
         </w:rPr>
-        <w:t xml:space="preserve">For matching the </w:t>
+        <w:t>For matching the pictures we can use OpenCV library in python.</w:t>
+      </w:r>
+    </w:p>
+    <w:p>
+      <w:pPr>
+        <w:ind w:right="-90"/>
+        <w:rPr>
+          <w:rFonts w:ascii="Calibri" w:eastAsia="Calibri" w:hAnsi="Calibri" w:cs="Calibri"/>
+          <w:sz w:val="24"/>
+          <w:szCs w:val="24"/>
+        </w:rPr>
+      </w:pPr>
+    </w:p>
+    <w:p>
+      <w:pPr>
+        <w:ind w:right="-90"/>
+        <w:rPr>
+          <w:rFonts w:ascii="Calibri" w:eastAsia="Calibri" w:hAnsi="Calibri" w:cs="Calibri"/>
+          <w:sz w:val="24"/>
+          <w:szCs w:val="24"/>
+        </w:rPr>
+      </w:pPr>
+      <w:r>
+        <w:rPr>
+          <w:rFonts w:ascii="Calibri" w:eastAsia="Calibri" w:hAnsi="Calibri" w:cs="Calibri"/>
+          <w:sz w:val="24"/>
+          <w:szCs w:val="24"/>
+        </w:rPr>
+        <w:t>6/11/18</w:t>
+      </w:r>
+    </w:p>
+    <w:p>
+      <w:pPr>
+        <w:ind w:right="-90"/>
+        <w:rPr>
+          <w:rFonts w:ascii="Calibri" w:eastAsia="Calibri" w:hAnsi="Calibri" w:cs="Calibri"/>
+          <w:sz w:val="24"/>
+          <w:szCs w:val="24"/>
+        </w:rPr>
+      </w:pPr>
+      <w:r>
+        <w:rPr>
+          <w:rFonts w:ascii="Calibri" w:eastAsia="Calibri" w:hAnsi="Calibri" w:cs="Calibri"/>
+          <w:sz w:val="24"/>
+          <w:szCs w:val="24"/>
+        </w:rPr>
+        <w:t>Tian was able to compare one picture to another (python program: XXXXX?).</w:t>
+      </w:r>
+    </w:p>
+    <w:p>
+      <w:pPr>
+        <w:ind w:right="-90"/>
+        <w:rPr>
+          <w:rFonts w:ascii="Calibri" w:eastAsia="Calibri" w:hAnsi="Calibri" w:cs="Calibri"/>
+          <w:sz w:val="24"/>
+          <w:szCs w:val="24"/>
+        </w:rPr>
+      </w:pPr>
+      <w:r>
+        <w:rPr>
+          <w:rFonts w:ascii="Calibri" w:eastAsia="Calibri" w:hAnsi="Calibri" w:cs="Calibri"/>
+          <w:sz w:val="24"/>
+          <w:szCs w:val="24"/>
+        </w:rPr>
+        <w:t>Using OpenCV (import cv2)</w:t>
+      </w:r>
+    </w:p>
+    <w:p>
+      <w:pPr>
+        <w:ind w:right="-90"/>
+        <w:rPr>
+          <w:rFonts w:ascii="Calibri" w:eastAsia="Calibri" w:hAnsi="Calibri" w:cs="Calibri"/>
+          <w:sz w:val="24"/>
+          <w:szCs w:val="24"/>
+        </w:rPr>
+      </w:pPr>
+      <w:r>
+        <w:rPr>
+          <w:rFonts w:ascii="Calibri" w:eastAsia="Calibri" w:hAnsi="Calibri" w:cs="Calibri"/>
+          <w:sz w:val="24"/>
+          <w:szCs w:val="24"/>
+        </w:rPr>
+        <w:t>Pixel by pixel comparisons between 2 pictures for R, G, and B using Python.</w:t>
+      </w:r>
+    </w:p>
+    <w:p>
+      <w:pPr>
+        <w:ind w:right="-90"/>
+        <w:rPr>
+          <w:rFonts w:ascii="Calibri" w:eastAsia="Calibri" w:hAnsi="Calibri" w:cs="Calibri"/>
+          <w:sz w:val="24"/>
+          <w:szCs w:val="24"/>
+        </w:rPr>
+      </w:pPr>
+      <w:r>
+        <w:rPr>
+          <w:rFonts w:ascii="Calibri" w:eastAsia="Calibri" w:hAnsi="Calibri" w:cs="Calibri"/>
+          <w:sz w:val="24"/>
+          <w:szCs w:val="24"/>
+        </w:rPr>
+        <w:t>Averaged 78% for all 3 colors between 2 similar pictures (R</w:t>
       </w:r>
       <w:proofErr w:type="gramStart"/>
       <w:r>
@@ -1519,7 +1597,7 @@
           <w:sz w:val="24"/>
           <w:szCs w:val="24"/>
         </w:rPr>
-        <w:t>pictures</w:t>
+        <w:t>,G,B</w:t>
       </w:r>
       <w:proofErr w:type="gramEnd"/>
       <w:r>
@@ -1528,125 +1606,7 @@
           <w:sz w:val="24"/>
           <w:szCs w:val="24"/>
         </w:rPr>
-        <w:t xml:space="preserve"> we can use OpenCV library in python.</w:t>
-      </w:r>
-    </w:p>
-    <w:p>
-      <w:pPr>
-        <w:ind w:right="-90"/>
-        <w:rPr>
-          <w:rFonts w:ascii="Calibri" w:eastAsia="Calibri" w:hAnsi="Calibri" w:cs="Calibri"/>
-          <w:sz w:val="24"/>
-          <w:szCs w:val="24"/>
-        </w:rPr>
-      </w:pPr>
-    </w:p>
-    <w:p>
-      <w:pPr>
-        <w:ind w:right="-90"/>
-        <w:rPr>
-          <w:rFonts w:ascii="Calibri" w:eastAsia="Calibri" w:hAnsi="Calibri" w:cs="Calibri"/>
-          <w:sz w:val="24"/>
-          <w:szCs w:val="24"/>
-        </w:rPr>
-      </w:pPr>
-      <w:r>
-        <w:rPr>
-          <w:rFonts w:ascii="Calibri" w:eastAsia="Calibri" w:hAnsi="Calibri" w:cs="Calibri"/>
-          <w:sz w:val="24"/>
-          <w:szCs w:val="24"/>
-        </w:rPr>
-        <w:t>6/11/18</w:t>
-      </w:r>
-    </w:p>
-    <w:p>
-      <w:pPr>
-        <w:ind w:right="-90"/>
-        <w:rPr>
-          <w:rFonts w:ascii="Calibri" w:eastAsia="Calibri" w:hAnsi="Calibri" w:cs="Calibri"/>
-          <w:sz w:val="24"/>
-          <w:szCs w:val="24"/>
-        </w:rPr>
-      </w:pPr>
-      <w:r>
-        <w:rPr>
-          <w:rFonts w:ascii="Calibri" w:eastAsia="Calibri" w:hAnsi="Calibri" w:cs="Calibri"/>
-          <w:sz w:val="24"/>
-          <w:szCs w:val="24"/>
-        </w:rPr>
-        <w:t>Tian was able to compare one picture to another (python program: XXXXX?).</w:t>
-      </w:r>
-    </w:p>
-    <w:p>
-      <w:pPr>
-        <w:ind w:right="-90"/>
-        <w:rPr>
-          <w:rFonts w:ascii="Calibri" w:eastAsia="Calibri" w:hAnsi="Calibri" w:cs="Calibri"/>
-          <w:sz w:val="24"/>
-          <w:szCs w:val="24"/>
-        </w:rPr>
-      </w:pPr>
-      <w:r>
-        <w:rPr>
-          <w:rFonts w:ascii="Calibri" w:eastAsia="Calibri" w:hAnsi="Calibri" w:cs="Calibri"/>
-          <w:sz w:val="24"/>
-          <w:szCs w:val="24"/>
-        </w:rPr>
-        <w:t>Using OpenCV (import cv2)</w:t>
-      </w:r>
-    </w:p>
-    <w:p>
-      <w:pPr>
-        <w:ind w:right="-90"/>
-        <w:rPr>
-          <w:rFonts w:ascii="Calibri" w:eastAsia="Calibri" w:hAnsi="Calibri" w:cs="Calibri"/>
-          <w:sz w:val="24"/>
-          <w:szCs w:val="24"/>
-        </w:rPr>
-      </w:pPr>
-      <w:r>
-        <w:rPr>
-          <w:rFonts w:ascii="Calibri" w:eastAsia="Calibri" w:hAnsi="Calibri" w:cs="Calibri"/>
-          <w:sz w:val="24"/>
-          <w:szCs w:val="24"/>
-        </w:rPr>
-        <w:t>Pixel by pixel comparisons between 2 pictures for R, G, and B using Python.</w:t>
-      </w:r>
-    </w:p>
-    <w:p>
-      <w:pPr>
-        <w:ind w:right="-90"/>
-        <w:rPr>
-          <w:rFonts w:ascii="Calibri" w:eastAsia="Calibri" w:hAnsi="Calibri" w:cs="Calibri"/>
-          <w:sz w:val="24"/>
-          <w:szCs w:val="24"/>
-        </w:rPr>
-      </w:pPr>
-      <w:r>
-        <w:rPr>
-          <w:rFonts w:ascii="Calibri" w:eastAsia="Calibri" w:hAnsi="Calibri" w:cs="Calibri"/>
-          <w:sz w:val="24"/>
-          <w:szCs w:val="24"/>
-        </w:rPr>
-        <w:t>Averaged 78% for all 3 colors between 2 similar pictures (</w:t>
-      </w:r>
-      <w:proofErr w:type="gramStart"/>
-      <w:r>
-        <w:rPr>
-          <w:rFonts w:ascii="Calibri" w:eastAsia="Calibri" w:hAnsi="Calibri" w:cs="Calibri"/>
-          <w:sz w:val="24"/>
-          <w:szCs w:val="24"/>
-        </w:rPr>
-        <w:t>R,G</w:t>
-      </w:r>
-      <w:proofErr w:type="gramEnd"/>
-      <w:r>
-        <w:rPr>
-          <w:rFonts w:ascii="Calibri" w:eastAsia="Calibri" w:hAnsi="Calibri" w:cs="Calibri"/>
-          <w:sz w:val="24"/>
-          <w:szCs w:val="24"/>
-        </w:rPr>
-        <w:t>,B similarities were averaged).</w:t>
+        <w:t xml:space="preserve"> similarities were averaged).</w:t>
       </w:r>
     </w:p>
     <w:p>
@@ -1783,7 +1743,7 @@
           <w:sz w:val="24"/>
           <w:szCs w:val="24"/>
         </w:rPr>
-        <w:t xml:space="preserve">Also, we are now able to access picture properties in excel (python: </w:t>
+        <w:t>Also, we are now able to access picture properties in excel (python: fileproperties.py</w:t>
       </w:r>
       <w:proofErr w:type="gramStart"/>
       <w:r>
@@ -1792,7 +1752,7 @@
           <w:sz w:val="24"/>
           <w:szCs w:val="24"/>
         </w:rPr>
-        <w:t>fileproperties.py)and</w:t>
+        <w:t>)and</w:t>
       </w:r>
       <w:proofErr w:type="gramEnd"/>
       <w:r>
@@ -2738,13 +2698,23 @@
           <w:szCs w:val="24"/>
         </w:rPr>
       </w:pPr>
-      <w:r>
-        <w:rPr>
-          <w:rFonts w:ascii="Calibri" w:eastAsia="Calibri" w:hAnsi="Calibri" w:cs="Calibri"/>
-          <w:sz w:val="24"/>
-          <w:szCs w:val="24"/>
-        </w:rPr>
-        <w:t>have developed a program that matches key features from two photos using OpenCV</w:t>
+      <w:proofErr w:type="gramStart"/>
+      <w:r>
+        <w:rPr>
+          <w:rFonts w:ascii="Calibri" w:eastAsia="Calibri" w:hAnsi="Calibri" w:cs="Calibri"/>
+          <w:sz w:val="24"/>
+          <w:szCs w:val="24"/>
+        </w:rPr>
+        <w:t>have</w:t>
+      </w:r>
+      <w:proofErr w:type="gramEnd"/>
+      <w:r>
+        <w:rPr>
+          <w:rFonts w:ascii="Calibri" w:eastAsia="Calibri" w:hAnsi="Calibri" w:cs="Calibri"/>
+          <w:sz w:val="24"/>
+          <w:szCs w:val="24"/>
+        </w:rPr>
+        <w:t xml:space="preserve"> developed a program that matches key features from two photos using OpenCV</w:t>
       </w:r>
       <w:r>
         <w:rPr>
@@ -2763,7 +2733,6 @@
         <w:t>(</w:t>
       </w:r>
       <w:proofErr w:type="spellStart"/>
-      <w:proofErr w:type="gramStart"/>
       <w:r>
         <w:rPr>
           <w:rFonts w:ascii="Calibri" w:eastAsia="Calibri" w:hAnsi="Calibri" w:cs="Calibri"/>
@@ -2773,7 +2742,6 @@
         <w:t>x,y</w:t>
       </w:r>
       <w:proofErr w:type="spellEnd"/>
-      <w:proofErr w:type="gramEnd"/>
       <w:r>
         <w:rPr>
           <w:rFonts w:ascii="Calibri" w:eastAsia="Calibri" w:hAnsi="Calibri" w:cs="Calibri"/>
@@ -2990,25 +2958,7 @@
           <w:sz w:val="24"/>
           <w:szCs w:val="24"/>
         </w:rPr>
-        <w:t xml:space="preserve">What data should we try to retrieve </w:t>
-      </w:r>
-      <w:proofErr w:type="gramStart"/>
-      <w:r>
-        <w:rPr>
-          <w:rFonts w:ascii="Calibri" w:eastAsia="Calibri" w:hAnsi="Calibri" w:cs="Calibri"/>
-          <w:sz w:val="24"/>
-          <w:szCs w:val="24"/>
-        </w:rPr>
-        <w:t>in order to</w:t>
-      </w:r>
-      <w:proofErr w:type="gramEnd"/>
-      <w:r>
-        <w:rPr>
-          <w:rFonts w:ascii="Calibri" w:eastAsia="Calibri" w:hAnsi="Calibri" w:cs="Calibri"/>
-          <w:sz w:val="24"/>
-          <w:szCs w:val="24"/>
-        </w:rPr>
-        <w:t xml:space="preserve"> create a 3D reconstruction?</w:t>
+        <w:t>What data should we try to retrieve in order to create a 3D reconstruction?</w:t>
       </w:r>
     </w:p>
     <w:p>
@@ -3529,8 +3479,152 @@
           <w:szCs w:val="24"/>
         </w:rPr>
       </w:pPr>
+      <w:r>
+        <w:rPr>
+          <w:rFonts w:ascii="Calibri" w:eastAsia="Calibri" w:hAnsi="Calibri" w:cs="Calibri"/>
+          <w:sz w:val="24"/>
+          <w:szCs w:val="24"/>
+        </w:rPr>
+        <w:t>7/23/18</w:t>
+      </w:r>
+    </w:p>
+    <w:p>
+      <w:pPr>
+        <w:ind w:right="-90"/>
+        <w:contextualSpacing/>
+        <w:rPr>
+          <w:rFonts w:ascii="Calibri" w:eastAsia="Calibri" w:hAnsi="Calibri" w:cs="Calibri"/>
+          <w:sz w:val="24"/>
+          <w:szCs w:val="24"/>
+        </w:rPr>
+      </w:pPr>
+      <w:r>
+        <w:rPr>
+          <w:rFonts w:ascii="Calibri" w:eastAsia="Calibri" w:hAnsi="Calibri" w:cs="Calibri"/>
+          <w:sz w:val="24"/>
+          <w:szCs w:val="24"/>
+        </w:rPr>
+        <w:t xml:space="preserve">-MU drone flight on 7/18. Took pictures of fountain by Wilson between Wilson and soccer field. Hugh sent us 3D rendering  from Pix4D(images are uploaded to </w:t>
+      </w:r>
+      <w:proofErr w:type="spellStart"/>
+      <w:r>
+        <w:rPr>
+          <w:rFonts w:ascii="Calibri" w:eastAsia="Calibri" w:hAnsi="Calibri" w:cs="Calibri"/>
+          <w:sz w:val="24"/>
+          <w:szCs w:val="24"/>
+        </w:rPr>
+        <w:t>github</w:t>
+      </w:r>
+      <w:proofErr w:type="spellEnd"/>
+      <w:r>
+        <w:rPr>
+          <w:rFonts w:ascii="Calibri" w:eastAsia="Calibri" w:hAnsi="Calibri" w:cs="Calibri"/>
+          <w:sz w:val="24"/>
+          <w:szCs w:val="24"/>
+        </w:rPr>
+        <w:t xml:space="preserve">). </w:t>
+      </w:r>
       <w:bookmarkStart w:id="0" w:name="_GoBack"/>
       <w:bookmarkEnd w:id="0"/>
+    </w:p>
+    <w:p>
+      <w:pPr>
+        <w:ind w:right="-90"/>
+        <w:contextualSpacing/>
+        <w:rPr>
+          <w:rFonts w:ascii="Calibri" w:eastAsia="Calibri" w:hAnsi="Calibri" w:cs="Calibri"/>
+          <w:sz w:val="24"/>
+          <w:szCs w:val="24"/>
+        </w:rPr>
+      </w:pPr>
+      <w:r>
+        <w:rPr>
+          <w:rFonts w:ascii="Calibri" w:eastAsia="Calibri" w:hAnsi="Calibri" w:cs="Calibri"/>
+          <w:sz w:val="24"/>
+          <w:szCs w:val="24"/>
+        </w:rPr>
+        <w:t xml:space="preserve">-AA sent us 3D rendering of cell tower pics (train tracks) using their software. Their rendering is much better than what we got from </w:t>
+      </w:r>
+      <w:proofErr w:type="spellStart"/>
+      <w:r>
+        <w:rPr>
+          <w:rFonts w:ascii="Calibri" w:eastAsia="Calibri" w:hAnsi="Calibri" w:cs="Calibri"/>
+          <w:sz w:val="24"/>
+          <w:szCs w:val="24"/>
+        </w:rPr>
+        <w:t>visualSFM</w:t>
+      </w:r>
+      <w:proofErr w:type="spellEnd"/>
+      <w:r>
+        <w:rPr>
+          <w:rFonts w:ascii="Calibri" w:eastAsia="Calibri" w:hAnsi="Calibri" w:cs="Calibri"/>
+          <w:sz w:val="24"/>
+          <w:szCs w:val="24"/>
+        </w:rPr>
+        <w:t xml:space="preserve"> but still not worthy of detecting problems in our estimation. (</w:t>
+      </w:r>
+      <w:proofErr w:type="gramStart"/>
+      <w:r>
+        <w:rPr>
+          <w:rFonts w:ascii="Calibri" w:eastAsia="Calibri" w:hAnsi="Calibri" w:cs="Calibri"/>
+          <w:sz w:val="24"/>
+          <w:szCs w:val="24"/>
+        </w:rPr>
+        <w:t>image</w:t>
+      </w:r>
+      <w:proofErr w:type="gramEnd"/>
+      <w:r>
+        <w:rPr>
+          <w:rFonts w:ascii="Calibri" w:eastAsia="Calibri" w:hAnsi="Calibri" w:cs="Calibri"/>
+          <w:sz w:val="24"/>
+          <w:szCs w:val="24"/>
+        </w:rPr>
+        <w:t xml:space="preserve"> (</w:t>
+      </w:r>
+      <w:proofErr w:type="spellStart"/>
+      <w:r>
+        <w:rPr>
+          <w:rFonts w:ascii="Calibri" w:eastAsia="Calibri" w:hAnsi="Calibri" w:cs="Calibri"/>
+          <w:sz w:val="24"/>
+          <w:szCs w:val="24"/>
+        </w:rPr>
+        <w:t>obj</w:t>
+      </w:r>
+      <w:proofErr w:type="spellEnd"/>
+      <w:r>
+        <w:rPr>
+          <w:rFonts w:ascii="Calibri" w:eastAsia="Calibri" w:hAnsi="Calibri" w:cs="Calibri"/>
+          <w:sz w:val="24"/>
+          <w:szCs w:val="24"/>
+        </w:rPr>
+        <w:t xml:space="preserve">, jpg) uploaded to </w:t>
+      </w:r>
+      <w:proofErr w:type="spellStart"/>
+      <w:r>
+        <w:rPr>
+          <w:rFonts w:ascii="Calibri" w:eastAsia="Calibri" w:hAnsi="Calibri" w:cs="Calibri"/>
+          <w:sz w:val="24"/>
+          <w:szCs w:val="24"/>
+        </w:rPr>
+        <w:t>github</w:t>
+      </w:r>
+      <w:proofErr w:type="spellEnd"/>
+      <w:r>
+        <w:rPr>
+          <w:rFonts w:ascii="Calibri" w:eastAsia="Calibri" w:hAnsi="Calibri" w:cs="Calibri"/>
+          <w:sz w:val="24"/>
+          <w:szCs w:val="24"/>
+        </w:rPr>
+        <w:t xml:space="preserve"> and can be read using: </w:t>
+      </w:r>
+      <w:r>
+        <w:rPr>
+          <w:rFonts w:ascii="Calibri" w:eastAsia="Calibri" w:hAnsi="Calibri" w:cs="Calibri"/>
+          <w:sz w:val="24"/>
+          <w:szCs w:val="24"/>
+        </w:rPr>
+        <w:t>https://3dviewer.net/</w:t>
+      </w:r>
     </w:p>
     <w:sectPr>
       <w:pgSz w:w="12240" w:h="15840"/>
@@ -3543,7 +3637,7 @@
 </file>
 
 <file path=word/numbering.xml><?xml version="1.0" encoding="utf-8"?>
-<w:numbering xmlns:wpc="http://schemas.microsoft.com/office/word/2010/wordprocessingCanvas" xmlns:cx="http://schemas.microsoft.com/office/drawing/2014/chartex" xmlns:cx1="http://schemas.microsoft.com/office/drawing/2015/9/8/chartex" xmlns:cx2="http://schemas.microsoft.com/office/drawing/2015/10/21/chartex" xmlns:cx3="http://schemas.microsoft.com/office/drawing/2016/5/9/chartex" xmlns:cx4="http://schemas.microsoft.com/office/drawing/2016/5/10/chartex" xmlns:cx5="http://schemas.microsoft.com/office/drawing/2016/5/11/chartex" xmlns:cx6="http://schemas.microsoft.com/office/drawing/2016/5/12/chartex" xmlns:cx7="http://schemas.microsoft.com/office/drawing/2016/5/13/chartex" xmlns:cx8="http://schemas.microsoft.com/office/drawing/2016/5/14/chartex" xmlns:mc="http://schemas.openxmlformats.org/markup-compatibility/2006" xmlns:aink="http://schemas.microsoft.com/office/drawing/2016/ink" xmlns:am3d="http://schemas.microsoft.com/office/drawing/2017/model3d" xmlns:o="urn:schemas-microsoft-com:office:office" xmlns:r="http://schemas.openxmlformats.org/officeDocument/2006/relationships" xmlns:m="http://schemas.openxmlformats.org/officeDocument/2006/math" xmlns:v="urn:schemas-microsoft-com:vml" xmlns:wp14="http://schemas.microsoft.com/office/word/2010/wordprocessingDrawing" xmlns:wp="http://schemas.openxmlformats.org/drawingml/2006/wordprocessingDrawing" xmlns:w10="urn:schemas-microsoft-com:office:word" xmlns:w="http://schemas.openxmlformats.org/wordprocessingml/2006/main" xmlns:w14="http://schemas.microsoft.com/office/word/2010/wordml" xmlns:w15="http://schemas.microsoft.com/office/word/2012/wordml" xmlns:w16cid="http://schemas.microsoft.com/office/word/2016/wordml/cid" xmlns:w16se="http://schemas.microsoft.com/office/word/2015/wordml/symex" xmlns:wpg="http://schemas.microsoft.com/office/word/2010/wordprocessingGroup" xmlns:wpi="http://schemas.microsoft.com/office/word/2010/wordprocessingInk" xmlns:wne="http://schemas.microsoft.com/office/word/2006/wordml" xmlns:wps="http://schemas.microsoft.com/office/word/2010/wordprocessingShape" mc:Ignorable="w14 w15 w16se w16cid wp14">
+<w:numbering xmlns:wpc="http://schemas.microsoft.com/office/word/2010/wordprocessingCanvas" xmlns:mc="http://schemas.openxmlformats.org/markup-compatibility/2006" xmlns:o="urn:schemas-microsoft-com:office:office" xmlns:r="http://schemas.openxmlformats.org/officeDocument/2006/relationships" xmlns:m="http://schemas.openxmlformats.org/officeDocument/2006/math" xmlns:v="urn:schemas-microsoft-com:vml" xmlns:wp14="http://schemas.microsoft.com/office/word/2010/wordprocessingDrawing" xmlns:wp="http://schemas.openxmlformats.org/drawingml/2006/wordprocessingDrawing" xmlns:w10="urn:schemas-microsoft-com:office:word" xmlns:w="http://schemas.openxmlformats.org/wordprocessingml/2006/main" xmlns:w14="http://schemas.microsoft.com/office/word/2010/wordml" xmlns:w15="http://schemas.microsoft.com/office/word/2012/wordml" xmlns:wpg="http://schemas.microsoft.com/office/word/2010/wordprocessingGroup" xmlns:wpi="http://schemas.microsoft.com/office/word/2010/wordprocessingInk" xmlns:wne="http://schemas.microsoft.com/office/word/2006/wordml" xmlns:wps="http://schemas.microsoft.com/office/word/2010/wordprocessingShape" mc:Ignorable="w14 w15 wp14">
   <w:abstractNum w:abstractNumId="0" w15:restartNumberingAfterBreak="0">
     <w:nsid w:val="069821BF"/>
     <w:multiLevelType w:val="multilevel"/>
@@ -5237,11 +5331,11 @@
 </file>
 
 <file path=word/styles.xml><?xml version="1.0" encoding="utf-8"?>
-<w:styles xmlns:mc="http://schemas.openxmlformats.org/markup-compatibility/2006" xmlns:r="http://schemas.openxmlformats.org/officeDocument/2006/relationships" xmlns:w="http://schemas.openxmlformats.org/wordprocessingml/2006/main" xmlns:w14="http://schemas.microsoft.com/office/word/2010/wordml" xmlns:w15="http://schemas.microsoft.com/office/word/2012/wordml" xmlns:w16cid="http://schemas.microsoft.com/office/word/2016/wordml/cid" xmlns:w16se="http://schemas.microsoft.com/office/word/2015/wordml/symex" mc:Ignorable="w14 w15 w16se w16cid">
+<w:styles xmlns:mc="http://schemas.openxmlformats.org/markup-compatibility/2006" xmlns:r="http://schemas.openxmlformats.org/officeDocument/2006/relationships" xmlns:w="http://schemas.openxmlformats.org/wordprocessingml/2006/main" xmlns:w14="http://schemas.microsoft.com/office/word/2010/wordml" xmlns:w15="http://schemas.microsoft.com/office/word/2012/wordml" mc:Ignorable="w14 w15">
   <w:docDefaults>
     <w:rPrDefault>
       <w:rPr>
-        <w:rFonts w:ascii="Arial" w:eastAsia="宋体" w:hAnsi="Arial" w:cs="Arial"/>
+        <w:rFonts w:ascii="Arial" w:eastAsia="SimSun" w:hAnsi="Arial" w:cs="Arial"/>
         <w:sz w:val="22"/>
         <w:szCs w:val="22"/>
         <w:lang w:val="en" w:eastAsia="en-US" w:bidi="ar-SA"/>
@@ -5253,7 +5347,7 @@
       </w:pPr>
     </w:pPrDefault>
   </w:docDefaults>
-  <w:latentStyles w:defLockedState="0" w:defUIPriority="99" w:defSemiHidden="0" w:defUnhideWhenUsed="0" w:defQFormat="0" w:count="375">
+  <w:latentStyles w:defLockedState="0" w:defUIPriority="99" w:defSemiHidden="0" w:defUnhideWhenUsed="0" w:defQFormat="0" w:count="371">
     <w:lsdException w:name="Normal" w:uiPriority="0" w:qFormat="1"/>
     <w:lsdException w:name="heading 1" w:uiPriority="9" w:qFormat="1"/>
     <w:lsdException w:name="heading 2" w:semiHidden="1" w:uiPriority="9" w:unhideWhenUsed="1" w:qFormat="1"/>
@@ -5625,10 +5719,6 @@
     <w:lsdException w:name="List Table 5 Dark Accent 6" w:uiPriority="50"/>
     <w:lsdException w:name="List Table 6 Colorful Accent 6" w:uiPriority="51"/>
     <w:lsdException w:name="List Table 7 Colorful Accent 6" w:uiPriority="52"/>
-    <w:lsdException w:name="Mention" w:semiHidden="1" w:unhideWhenUsed="1"/>
-    <w:lsdException w:name="Smart Hyperlink" w:semiHidden="1" w:unhideWhenUsed="1"/>
-    <w:lsdException w:name="Hashtag" w:semiHidden="1" w:unhideWhenUsed="1"/>
-    <w:lsdException w:name="Unresolved Mention" w:semiHidden="1" w:unhideWhenUsed="1"/>
   </w:latentStyles>
   <w:style w:type="paragraph" w:default="1" w:styleId="Normal">
     <w:name w:val="Normal"/>
@@ -5802,7 +5892,7 @@
       <w:u w:val="single"/>
     </w:rPr>
   </w:style>
-  <w:style w:type="character" w:styleId="UnresolvedMention">
+  <w:style w:type="character" w:customStyle="1" w:styleId="UnresolvedMention">
     <w:name w:val="Unresolved Mention"/>
     <w:basedOn w:val="DefaultParagraphFont"/>
     <w:uiPriority w:val="99"/>

</xml_diff>